<commit_message>
pushing rest of mod 1
</commit_message>
<xml_diff>
--- a/module-1/module-1.3-assignment-csd-380-devops.docx
+++ b/module-1/module-1.3-assignment-csd-380-devops.docx
@@ -4,15 +4,8 @@
   <w:body>
     <w:p>
       <w:pPr>
-        <w:ind w:firstLine="0"/>
-        <w:rPr>
-          <w:rFonts w:ascii="Arial" w:eastAsia="Times New Roman" w:hAnsi="Arial" w:cs="Arial"/>
-          <w:color w:val="000000" w:themeColor="text1"/>
-          <w:kern w:val="0"/>
-          <w14:ligatures w14:val="none"/>
-        </w:rPr>
-      </w:pPr>
-      <w:r>
+        <w:spacing w:line="480" w:lineRule="auto"/>
+        <w:ind w:firstLine="0"/>
         <w:rPr>
           <w:rFonts w:ascii="Arial" w:eastAsia="Times New Roman" w:hAnsi="Arial" w:cs="Arial"/>
           <w:b/>
@@ -22,140 +15,12 @@
           <w:bdr w:val="none" w:sz="0" w:space="0" w:color="auto" w:frame="1"/>
           <w14:ligatures w14:val="none"/>
         </w:rPr>
-        <w:t>Assignment: The History of DevOps</w:t>
-      </w:r>
-    </w:p>
-    <w:p>
-      <w:pPr>
-        <w:ind w:firstLine="0"/>
-        <w:rPr>
-          <w:rFonts w:ascii="Arial" w:eastAsia="Times New Roman" w:hAnsi="Arial" w:cs="Arial"/>
-          <w:color w:val="000000" w:themeColor="text1"/>
-          <w:kern w:val="0"/>
-          <w14:ligatures w14:val="none"/>
-        </w:rPr>
-      </w:pPr>
-      <w:r>
-        <w:rPr>
-          <w:rFonts w:ascii="Arial" w:eastAsia="Times New Roman" w:hAnsi="Arial" w:cs="Arial"/>
-          <w:color w:val="000000" w:themeColor="text1"/>
-          <w:kern w:val="0"/>
-          <w14:ligatures w14:val="none"/>
-        </w:rPr>
-        <w:t xml:space="preserve">Research “The History of DevOps” and </w:t>
-      </w:r>
-      <w:proofErr w:type="gramStart"/>
-      <w:r>
-        <w:rPr>
-          <w:rFonts w:ascii="Arial" w:eastAsia="Times New Roman" w:hAnsi="Arial" w:cs="Arial"/>
-          <w:color w:val="000000" w:themeColor="text1"/>
-          <w:kern w:val="0"/>
-          <w14:ligatures w14:val="none"/>
-        </w:rPr>
-        <w:t>write</w:t>
-      </w:r>
-      <w:proofErr w:type="gramEnd"/>
-      <w:r>
-        <w:rPr>
-          <w:rFonts w:ascii="Arial" w:eastAsia="Times New Roman" w:hAnsi="Arial" w:cs="Arial"/>
-          <w:color w:val="000000" w:themeColor="text1"/>
-          <w:kern w:val="0"/>
-          <w14:ligatures w14:val="none"/>
-        </w:rPr>
-        <w:t xml:space="preserve"> a paper of your findings. Include the following as you research the topic:</w:t>
-      </w:r>
-    </w:p>
-    <w:p>
-      <w:pPr>
-        <w:numPr>
-          <w:ilvl w:val="0"/>
-          <w:numId w:val="1"/>
-        </w:numPr>
-        <w:rPr>
-          <w:rFonts w:ascii="Arial" w:eastAsia="Times New Roman" w:hAnsi="Arial" w:cs="Arial"/>
-          <w:color w:val="000000" w:themeColor="text1"/>
-          <w:kern w:val="0"/>
-          <w14:ligatures w14:val="none"/>
-        </w:rPr>
-      </w:pPr>
-      <w:r>
-        <w:rPr>
-          <w:rFonts w:ascii="Arial" w:eastAsia="Times New Roman" w:hAnsi="Arial" w:cs="Arial"/>
-          <w:color w:val="000000" w:themeColor="text1"/>
-          <w:kern w:val="0"/>
-          <w14:ligatures w14:val="none"/>
-        </w:rPr>
-        <w:t>The Lean Movement</w:t>
-      </w:r>
-    </w:p>
-    <w:p>
-      <w:pPr>
-        <w:numPr>
-          <w:ilvl w:val="0"/>
-          <w:numId w:val="1"/>
-        </w:numPr>
-        <w:rPr>
-          <w:rFonts w:ascii="Arial" w:eastAsia="Times New Roman" w:hAnsi="Arial" w:cs="Arial"/>
-          <w:color w:val="000000" w:themeColor="text1"/>
-          <w:kern w:val="0"/>
-          <w14:ligatures w14:val="none"/>
-        </w:rPr>
-      </w:pPr>
-      <w:r>
-        <w:rPr>
-          <w:rFonts w:ascii="Arial" w:eastAsia="Times New Roman" w:hAnsi="Arial" w:cs="Arial"/>
-          <w:color w:val="000000" w:themeColor="text1"/>
-          <w:kern w:val="0"/>
-          <w14:ligatures w14:val="none"/>
-        </w:rPr>
-        <w:t>The Agile Manifesto</w:t>
-      </w:r>
-    </w:p>
-    <w:p>
-      <w:pPr>
-        <w:numPr>
-          <w:ilvl w:val="0"/>
-          <w:numId w:val="1"/>
-        </w:numPr>
-        <w:rPr>
-          <w:rFonts w:ascii="Arial" w:eastAsia="Times New Roman" w:hAnsi="Arial" w:cs="Arial"/>
-          <w:color w:val="000000" w:themeColor="text1"/>
-          <w:kern w:val="0"/>
-          <w14:ligatures w14:val="none"/>
-        </w:rPr>
-      </w:pPr>
-      <w:r>
-        <w:rPr>
-          <w:rFonts w:ascii="Arial" w:eastAsia="Times New Roman" w:hAnsi="Arial" w:cs="Arial"/>
-          <w:color w:val="000000" w:themeColor="text1"/>
-          <w:kern w:val="0"/>
-          <w14:ligatures w14:val="none"/>
-        </w:rPr>
-        <w:t>The Continuous Delivery Movement</w:t>
-      </w:r>
-    </w:p>
-    <w:p>
-      <w:pPr>
-        <w:ind w:firstLine="0"/>
-        <w:rPr>
-          <w:rFonts w:ascii="Arial" w:eastAsia="Times New Roman" w:hAnsi="Arial" w:cs="Arial"/>
-          <w:color w:val="000000" w:themeColor="text1"/>
-          <w:kern w:val="0"/>
-          <w14:ligatures w14:val="none"/>
-        </w:rPr>
-      </w:pPr>
-    </w:p>
-    <w:p>
-      <w:pPr>
-        <w:ind w:firstLine="0"/>
-        <w:rPr>
-          <w:rFonts w:ascii="Arial" w:eastAsia="Times New Roman" w:hAnsi="Arial" w:cs="Arial"/>
-          <w:color w:val="000000" w:themeColor="text1"/>
-          <w:kern w:val="0"/>
-          <w14:ligatures w14:val="none"/>
-        </w:rPr>
-      </w:pPr>
-      <w:r>
+      </w:pPr>
+    </w:p>
+    <w:p>
+      <w:pPr>
+        <w:spacing w:line="480" w:lineRule="auto"/>
+        <w:ind w:firstLine="0"/>
         <w:rPr>
           <w:rFonts w:ascii="Arial" w:eastAsia="Times New Roman" w:hAnsi="Arial" w:cs="Arial"/>
           <w:b/>
@@ -165,32 +30,12 @@
           <w:bdr w:val="none" w:sz="0" w:space="0" w:color="auto" w:frame="1"/>
           <w14:ligatures w14:val="none"/>
         </w:rPr>
-        <w:t>Assignment Requirements and Grading:</w:t>
-      </w:r>
-    </w:p>
-    <w:p>
-      <w:pPr>
-        <w:numPr>
-          <w:ilvl w:val="0"/>
-          <w:numId w:val="2"/>
-        </w:numPr>
-        <w:rPr>
-          <w:rFonts w:ascii="Arial" w:eastAsia="Times New Roman" w:hAnsi="Arial" w:cs="Arial"/>
-          <w:color w:val="000000" w:themeColor="text1"/>
-          <w:kern w:val="0"/>
-          <w14:ligatures w14:val="none"/>
-        </w:rPr>
-      </w:pPr>
-      <w:r>
-        <w:rPr>
-          <w:rFonts w:ascii="Arial" w:eastAsia="Times New Roman" w:hAnsi="Arial" w:cs="Arial"/>
-          <w:color w:val="000000" w:themeColor="text1"/>
-          <w:kern w:val="0"/>
-          <w14:ligatures w14:val="none"/>
-        </w:rPr>
-        <w:t>This assignment is due by </w:t>
-      </w:r>
-      <w:r>
+      </w:pPr>
+    </w:p>
+    <w:p>
+      <w:pPr>
+        <w:spacing w:line="480" w:lineRule="auto"/>
+        <w:ind w:firstLine="0"/>
         <w:rPr>
           <w:rFonts w:ascii="Arial" w:eastAsia="Times New Roman" w:hAnsi="Arial" w:cs="Arial"/>
           <w:b/>
@@ -200,241 +45,12 @@
           <w:bdr w:val="none" w:sz="0" w:space="0" w:color="auto" w:frame="1"/>
           <w14:ligatures w14:val="none"/>
         </w:rPr>
-        <w:t>Sunday, 11:59 p.m., CST</w:t>
-      </w:r>
-      <w:r>
-        <w:rPr>
-          <w:rFonts w:ascii="Arial" w:eastAsia="Times New Roman" w:hAnsi="Arial" w:cs="Arial"/>
-          <w:color w:val="000000" w:themeColor="text1"/>
-          <w:kern w:val="0"/>
-          <w14:ligatures w14:val="none"/>
-        </w:rPr>
-        <w:t>.</w:t>
-      </w:r>
-    </w:p>
-    <w:p>
-      <w:pPr>
-        <w:numPr>
-          <w:ilvl w:val="0"/>
-          <w:numId w:val="2"/>
-        </w:numPr>
-        <w:rPr>
-          <w:rFonts w:ascii="Arial" w:eastAsia="Times New Roman" w:hAnsi="Arial" w:cs="Arial"/>
-          <w:color w:val="000000" w:themeColor="text1"/>
-          <w:kern w:val="0"/>
-          <w14:ligatures w14:val="none"/>
-        </w:rPr>
-      </w:pPr>
-      <w:r>
-        <w:rPr>
-          <w:rFonts w:ascii="Arial" w:eastAsia="Times New Roman" w:hAnsi="Arial" w:cs="Arial"/>
-          <w:color w:val="000000" w:themeColor="text1"/>
-          <w:kern w:val="0"/>
-          <w14:ligatures w14:val="none"/>
-        </w:rPr>
-        <w:t>Submit your paper by uploading it to the assignment link above. Add the URL to your GitHub repository in the comments area, then click on Submit.</w:t>
-      </w:r>
-    </w:p>
-    <w:p>
-      <w:pPr>
-        <w:numPr>
-          <w:ilvl w:val="0"/>
-          <w:numId w:val="2"/>
-        </w:numPr>
-        <w:rPr>
-          <w:rFonts w:ascii="Arial" w:eastAsia="Times New Roman" w:hAnsi="Arial" w:cs="Arial"/>
-          <w:color w:val="000000" w:themeColor="text1"/>
-          <w:kern w:val="0"/>
-          <w14:ligatures w14:val="none"/>
-        </w:rPr>
-      </w:pPr>
-      <w:r>
-        <w:rPr>
-          <w:rFonts w:ascii="Arial" w:eastAsia="Times New Roman" w:hAnsi="Arial" w:cs="Arial"/>
-          <w:color w:val="000000" w:themeColor="text1"/>
-          <w:kern w:val="0"/>
-          <w14:ligatures w14:val="none"/>
-        </w:rPr>
-        <w:t>Create (if you haven't already) a directory in your local CSD-380 directory named module-1.</w:t>
-      </w:r>
-    </w:p>
-    <w:p>
-      <w:pPr>
-        <w:numPr>
-          <w:ilvl w:val="0"/>
-          <w:numId w:val="2"/>
-        </w:numPr>
-        <w:rPr>
-          <w:rFonts w:ascii="Arial" w:eastAsia="Times New Roman" w:hAnsi="Arial" w:cs="Arial"/>
-          <w:color w:val="000000" w:themeColor="text1"/>
-          <w:kern w:val="0"/>
-          <w14:ligatures w14:val="none"/>
-        </w:rPr>
-      </w:pPr>
-      <w:r>
-        <w:rPr>
-          <w:rFonts w:ascii="Arial" w:eastAsia="Times New Roman" w:hAnsi="Arial" w:cs="Arial"/>
-          <w:color w:val="000000" w:themeColor="text1"/>
-          <w:kern w:val="0"/>
-          <w14:ligatures w14:val="none"/>
-        </w:rPr>
-        <w:t>Save your homework to your CSD/CSD-380/module-1 directory. Stage, commit and then push the file(s) to your GitHub repository.</w:t>
-      </w:r>
-    </w:p>
-    <w:p>
-      <w:pPr>
-        <w:numPr>
-          <w:ilvl w:val="1"/>
-          <w:numId w:val="2"/>
-        </w:numPr>
-        <w:rPr>
-          <w:rFonts w:ascii="Arial" w:eastAsia="Times New Roman" w:hAnsi="Arial" w:cs="Arial"/>
-          <w:color w:val="000000" w:themeColor="text1"/>
-          <w:kern w:val="0"/>
-          <w14:ligatures w14:val="none"/>
-        </w:rPr>
-      </w:pPr>
-      <w:r>
-        <w:rPr>
-          <w:rFonts w:ascii="Arial" w:eastAsia="Times New Roman" w:hAnsi="Arial" w:cs="Arial"/>
-          <w:color w:val="000000" w:themeColor="text1"/>
-          <w:kern w:val="0"/>
-          <w14:ligatures w14:val="none"/>
-        </w:rPr>
-        <w:t>Click on the following link for instructions: </w:t>
-      </w:r>
-      <w:hyperlink r:id="rId5" w:tgtFrame="_blank" w:history="1">
-        <w:r>
-          <w:rPr>
-            <w:rFonts w:ascii="Arial" w:eastAsia="Times New Roman" w:hAnsi="Arial" w:cs="Arial"/>
-            <w:color w:val="000000" w:themeColor="text1"/>
-            <w:kern w:val="0"/>
-            <w:u w:val="single"/>
-            <w:bdr w:val="none" w:sz="0" w:space="0" w:color="auto" w:frame="1"/>
-            <w14:ligatures w14:val="none"/>
-          </w:rPr>
-          <w:t>GitHub Stage, Commit, and Push.pdf</w:t>
-        </w:r>
-      </w:hyperlink>
-      <w:r>
-        <w:rPr>
-          <w:rFonts w:ascii="Arial" w:eastAsia="Times New Roman" w:hAnsi="Arial" w:cs="Arial"/>
-          <w:color w:val="000000" w:themeColor="text1"/>
-          <w:kern w:val="0"/>
-          <w14:ligatures w14:val="none"/>
-        </w:rPr>
-        <w:t> </w:t>
-      </w:r>
-      <w:r>
-        <w:rPr>
-          <w:rFonts w:ascii="Arial" w:eastAsia="Times New Roman" w:hAnsi="Arial" w:cs="Arial"/>
-          <w:noProof/>
-          <w:color w:val="000000" w:themeColor="text1"/>
-          <w:kern w:val="0"/>
-          <w:bdr w:val="none" w:sz="0" w:space="0" w:color="auto" w:frame="1"/>
-          <w14:ligatures w14:val="none"/>
-        </w:rPr>
-        <w:drawing>
-          <wp:inline distT="0" distB="0" distL="0" distR="0" wp14:anchorId="3E771AD3" wp14:editId="693B0718">
-            <wp:extent cx="223520" cy="223520"/>
-            <wp:effectExtent l="0" t="0" r="0" b="0"/>
-            <wp:docPr id="1723860193" name="Picture 1" descr="Click for more options">
-              <a:hlinkClick xmlns:a="http://schemas.openxmlformats.org/drawingml/2006/main" r:id="rId6" tooltip="&quot;Click for more options&quot;"/>
-            </wp:docPr>
-            <wp:cNvGraphicFramePr>
-              <a:graphicFrameLocks xmlns:a="http://schemas.openxmlformats.org/drawingml/2006/main" noChangeAspect="1"/>
-            </wp:cNvGraphicFramePr>
-            <a:graphic xmlns:a="http://schemas.openxmlformats.org/drawingml/2006/main">
-              <a:graphicData uri="http://schemas.openxmlformats.org/drawingml/2006/picture">
-                <pic:pic xmlns:pic="http://schemas.openxmlformats.org/drawingml/2006/picture">
-                  <pic:nvPicPr>
-                    <pic:cNvPr id="0" name="Picture 1" descr="Click for more options">
-                      <a:hlinkClick r:id="rId6" tooltip="&quot;Click for more options&quot;"/>
-                    </pic:cNvPr>
-                    <pic:cNvPicPr>
-                      <a:picLocks noChangeAspect="1" noChangeArrowheads="1"/>
-                    </pic:cNvPicPr>
-                  </pic:nvPicPr>
-                  <pic:blipFill>
-                    <a:blip r:embed="rId7">
-                      <a:extLst>
-                        <a:ext uri="{28A0092B-C50C-407E-A947-70E740481C1C}">
-                          <a14:useLocalDpi xmlns:a14="http://schemas.microsoft.com/office/drawing/2010/main" val="0"/>
-                        </a:ext>
-                      </a:extLst>
-                    </a:blip>
-                    <a:srcRect/>
-                    <a:stretch>
-                      <a:fillRect/>
-                    </a:stretch>
-                  </pic:blipFill>
-                  <pic:spPr bwMode="auto">
-                    <a:xfrm>
-                      <a:off x="0" y="0"/>
-                      <a:ext cx="223520" cy="223520"/>
-                    </a:xfrm>
-                    <a:prstGeom prst="rect">
-                      <a:avLst/>
-                    </a:prstGeom>
-                    <a:noFill/>
-                    <a:ln>
-                      <a:noFill/>
-                    </a:ln>
-                  </pic:spPr>
-                </pic:pic>
-              </a:graphicData>
-            </a:graphic>
-          </wp:inline>
-        </w:drawing>
-      </w:r>
-    </w:p>
-    <w:p>
-      <w:pPr>
-        <w:numPr>
-          <w:ilvl w:val="0"/>
-          <w:numId w:val="2"/>
-        </w:numPr>
-        <w:rPr>
-          <w:rFonts w:ascii="Arial" w:eastAsia="Times New Roman" w:hAnsi="Arial" w:cs="Arial"/>
-          <w:color w:val="000000" w:themeColor="text1"/>
-          <w:kern w:val="0"/>
-          <w14:ligatures w14:val="none"/>
-        </w:rPr>
-      </w:pPr>
-      <w:r>
-        <w:rPr>
-          <w:rFonts w:ascii="Arial" w:eastAsia="Times New Roman" w:hAnsi="Arial" w:cs="Arial"/>
-          <w:color w:val="000000" w:themeColor="text1"/>
-          <w:kern w:val="0"/>
-          <w14:ligatures w14:val="none"/>
-        </w:rPr>
-        <w:t>To view the rubric grading criteria, click on the following link: </w:t>
-      </w:r>
-      <w:hyperlink r:id="rId8" w:tgtFrame="_blank" w:tooltip="General Assignment Grading Rubric" w:history="1">
-        <w:r>
-          <w:rPr>
-            <w:rFonts w:ascii="Arial" w:eastAsia="Times New Roman" w:hAnsi="Arial" w:cs="Arial"/>
-            <w:color w:val="000000" w:themeColor="text1"/>
-            <w:kern w:val="0"/>
-            <w:u w:val="single"/>
-            <w:bdr w:val="none" w:sz="0" w:space="0" w:color="auto" w:frame="1"/>
-            <w14:ligatures w14:val="none"/>
-          </w:rPr>
-          <w:t>General Assignment Grading Rubric</w:t>
-        </w:r>
-      </w:hyperlink>
-    </w:p>
-    <w:p>
-      <w:pPr>
-        <w:ind w:firstLine="0"/>
-        <w:rPr>
-          <w:rFonts w:ascii="Arial" w:eastAsia="Times New Roman" w:hAnsi="Arial" w:cs="Arial"/>
-          <w:color w:val="000000" w:themeColor="text1"/>
-          <w:kern w:val="0"/>
-          <w14:ligatures w14:val="none"/>
-        </w:rPr>
-      </w:pPr>
-      <w:r>
+      </w:pPr>
+    </w:p>
+    <w:p>
+      <w:pPr>
+        <w:spacing w:line="480" w:lineRule="auto"/>
+        <w:ind w:firstLine="0"/>
         <w:rPr>
           <w:rFonts w:ascii="Arial" w:eastAsia="Times New Roman" w:hAnsi="Arial" w:cs="Arial"/>
           <w:b/>
@@ -444,25 +60,1912 @@
           <w:bdr w:val="none" w:sz="0" w:space="0" w:color="auto" w:frame="1"/>
           <w14:ligatures w14:val="none"/>
         </w:rPr>
-        <w:t>(45 points + 5 points for push to GitHub)</w:t>
-      </w:r>
-    </w:p>
-    <w:p>
-      <w:pPr>
-        <w:rPr>
-          <w:rFonts w:ascii="Arial" w:hAnsi="Arial" w:cs="Arial"/>
+      </w:pPr>
+    </w:p>
+    <w:p>
+      <w:pPr>
+        <w:spacing w:line="480" w:lineRule="auto"/>
+        <w:ind w:firstLine="0"/>
+        <w:rPr>
+          <w:rFonts w:ascii="Arial" w:eastAsia="Times New Roman" w:hAnsi="Arial" w:cs="Arial"/>
+          <w:b/>
+          <w:bCs/>
+          <w:color w:val="000000" w:themeColor="text1"/>
+          <w:kern w:val="0"/>
+          <w:bdr w:val="none" w:sz="0" w:space="0" w:color="auto" w:frame="1"/>
+          <w14:ligatures w14:val="none"/>
+        </w:rPr>
+      </w:pPr>
+    </w:p>
+    <w:p>
+      <w:pPr>
+        <w:spacing w:line="480" w:lineRule="auto"/>
+        <w:ind w:firstLine="0"/>
+        <w:rPr>
+          <w:rFonts w:ascii="Arial" w:eastAsia="Times New Roman" w:hAnsi="Arial" w:cs="Arial"/>
+          <w:b/>
+          <w:bCs/>
+          <w:color w:val="000000" w:themeColor="text1"/>
+          <w:kern w:val="0"/>
+          <w:bdr w:val="none" w:sz="0" w:space="0" w:color="auto" w:frame="1"/>
+          <w14:ligatures w14:val="none"/>
+        </w:rPr>
+      </w:pPr>
+    </w:p>
+    <w:p>
+      <w:pPr>
+        <w:spacing w:line="480" w:lineRule="auto"/>
+        <w:ind w:firstLine="0"/>
+        <w:rPr>
+          <w:rFonts w:ascii="Arial" w:eastAsia="Times New Roman" w:hAnsi="Arial" w:cs="Arial"/>
+          <w:b/>
+          <w:bCs/>
+          <w:color w:val="000000" w:themeColor="text1"/>
+          <w:kern w:val="0"/>
+          <w:bdr w:val="none" w:sz="0" w:space="0" w:color="auto" w:frame="1"/>
+          <w14:ligatures w14:val="none"/>
+        </w:rPr>
+      </w:pPr>
+    </w:p>
+    <w:p>
+      <w:pPr>
+        <w:spacing w:line="480" w:lineRule="auto"/>
+        <w:ind w:firstLine="0"/>
+        <w:jc w:val="center"/>
+        <w:rPr>
+          <w:rFonts w:ascii="Arial" w:eastAsia="Times New Roman" w:hAnsi="Arial" w:cs="Arial"/>
+          <w:b/>
+          <w:bCs/>
+          <w:color w:val="000000" w:themeColor="text1"/>
+          <w:kern w:val="0"/>
+          <w:bdr w:val="none" w:sz="0" w:space="0" w:color="auto" w:frame="1"/>
+          <w14:ligatures w14:val="none"/>
+        </w:rPr>
+      </w:pPr>
+      <w:r>
+        <w:rPr>
+          <w:rFonts w:ascii="Arial" w:eastAsia="Times New Roman" w:hAnsi="Arial" w:cs="Arial"/>
+          <w:b/>
+          <w:bCs/>
+          <w:color w:val="000000" w:themeColor="text1"/>
+          <w:kern w:val="0"/>
+          <w:bdr w:val="none" w:sz="0" w:space="0" w:color="auto" w:frame="1"/>
+          <w14:ligatures w14:val="none"/>
+        </w:rPr>
+        <w:t>The History of DevOps</w:t>
+      </w:r>
+    </w:p>
+    <w:p>
+      <w:pPr>
+        <w:spacing w:line="480" w:lineRule="auto"/>
+        <w:ind w:firstLine="0"/>
+        <w:jc w:val="center"/>
+        <w:rPr>
+          <w:rFonts w:ascii="Arial" w:eastAsia="Times New Roman" w:hAnsi="Arial" w:cs="Arial"/>
+          <w:b/>
+          <w:bCs/>
+          <w:color w:val="000000" w:themeColor="text1"/>
+          <w:kern w:val="0"/>
+          <w:bdr w:val="none" w:sz="0" w:space="0" w:color="auto" w:frame="1"/>
+          <w14:ligatures w14:val="none"/>
+        </w:rPr>
+      </w:pPr>
+    </w:p>
+    <w:p>
+      <w:pPr>
+        <w:spacing w:line="480" w:lineRule="auto"/>
+        <w:ind w:firstLine="0"/>
+        <w:jc w:val="center"/>
+        <w:rPr>
+          <w:rFonts w:ascii="Arial" w:eastAsia="Times New Roman" w:hAnsi="Arial" w:cs="Arial"/>
+          <w:color w:val="000000" w:themeColor="text1"/>
+          <w:kern w:val="0"/>
+          <w:bdr w:val="none" w:sz="0" w:space="0" w:color="auto" w:frame="1"/>
+          <w14:ligatures w14:val="none"/>
+        </w:rPr>
+      </w:pPr>
+      <w:r>
+        <w:rPr>
+          <w:rFonts w:ascii="Arial" w:eastAsia="Times New Roman" w:hAnsi="Arial" w:cs="Arial"/>
+          <w:color w:val="000000" w:themeColor="text1"/>
+          <w:kern w:val="0"/>
+          <w:bdr w:val="none" w:sz="0" w:space="0" w:color="auto" w:frame="1"/>
+          <w14:ligatures w14:val="none"/>
+        </w:rPr>
+        <w:t xml:space="preserve">Liz Hinz </w:t>
+      </w:r>
+    </w:p>
+    <w:p>
+      <w:pPr>
+        <w:spacing w:line="480" w:lineRule="auto"/>
+        <w:ind w:firstLine="0"/>
+        <w:jc w:val="center"/>
+        <w:rPr>
+          <w:rFonts w:ascii="Arial" w:eastAsia="Times New Roman" w:hAnsi="Arial" w:cs="Arial"/>
+          <w:color w:val="000000" w:themeColor="text1"/>
+          <w:kern w:val="0"/>
+          <w:bdr w:val="none" w:sz="0" w:space="0" w:color="auto" w:frame="1"/>
+          <w14:ligatures w14:val="none"/>
+        </w:rPr>
+      </w:pPr>
+      <w:r>
+        <w:rPr>
+          <w:rFonts w:ascii="Arial" w:eastAsia="Times New Roman" w:hAnsi="Arial" w:cs="Arial"/>
+          <w:color w:val="000000" w:themeColor="text1"/>
+          <w:kern w:val="0"/>
+          <w:bdr w:val="none" w:sz="0" w:space="0" w:color="auto" w:frame="1"/>
+          <w14:ligatures w14:val="none"/>
+        </w:rPr>
+        <w:t xml:space="preserve">Professor </w:t>
+      </w:r>
+      <w:r>
+        <w:rPr>
+          <w:rFonts w:ascii="Arial" w:eastAsia="Times New Roman" w:hAnsi="Arial" w:cs="Arial"/>
+          <w:color w:val="000000" w:themeColor="text1"/>
+          <w:kern w:val="0"/>
+          <w:bdr w:val="none" w:sz="0" w:space="0" w:color="auto" w:frame="1"/>
+          <w14:ligatures w14:val="none"/>
+        </w:rPr>
+        <w:t>Nathan Braun</w:t>
+      </w:r>
+    </w:p>
+    <w:p>
+      <w:pPr>
+        <w:spacing w:line="480" w:lineRule="auto"/>
+        <w:ind w:firstLine="0"/>
+        <w:jc w:val="center"/>
+        <w:rPr>
+          <w:rFonts w:ascii="Arial" w:eastAsia="Times New Roman" w:hAnsi="Arial" w:cs="Arial"/>
+          <w:color w:val="000000" w:themeColor="text1"/>
+          <w:kern w:val="0"/>
+          <w:bdr w:val="none" w:sz="0" w:space="0" w:color="auto" w:frame="1"/>
+          <w14:ligatures w14:val="none"/>
+        </w:rPr>
+      </w:pPr>
+      <w:r>
+        <w:rPr>
+          <w:rFonts w:ascii="Arial" w:eastAsia="Times New Roman" w:hAnsi="Arial" w:cs="Arial"/>
+          <w:color w:val="000000" w:themeColor="text1"/>
+          <w:kern w:val="0"/>
+          <w:bdr w:val="none" w:sz="0" w:space="0" w:color="auto" w:frame="1"/>
+          <w14:ligatures w14:val="none"/>
+        </w:rPr>
+        <w:t>CSD380-A339: DevOps</w:t>
+      </w:r>
+    </w:p>
+    <w:p>
+      <w:pPr>
+        <w:spacing w:line="480" w:lineRule="auto"/>
+        <w:ind w:firstLine="0"/>
+        <w:jc w:val="center"/>
+        <w:rPr>
+          <w:rFonts w:ascii="Arial" w:eastAsia="Times New Roman" w:hAnsi="Arial" w:cs="Arial"/>
+          <w:color w:val="000000" w:themeColor="text1"/>
+          <w:kern w:val="0"/>
+          <w:bdr w:val="none" w:sz="0" w:space="0" w:color="auto" w:frame="1"/>
+          <w14:ligatures w14:val="none"/>
+        </w:rPr>
+      </w:pPr>
+      <w:r>
+        <w:rPr>
+          <w:rFonts w:ascii="Arial" w:eastAsia="Times New Roman" w:hAnsi="Arial" w:cs="Arial"/>
+          <w:color w:val="000000" w:themeColor="text1"/>
+          <w:kern w:val="0"/>
+          <w:bdr w:val="none" w:sz="0" w:space="0" w:color="auto" w:frame="1"/>
+          <w14:ligatures w14:val="none"/>
+        </w:rPr>
+        <w:t>June 1, 2025</w:t>
+      </w:r>
+    </w:p>
+    <w:p>
+      <w:pPr>
+        <w:spacing w:line="480" w:lineRule="auto"/>
+        <w:ind w:firstLine="0"/>
+        <w:jc w:val="center"/>
+        <w:rPr>
+          <w:rFonts w:ascii="Arial" w:eastAsia="Times New Roman" w:hAnsi="Arial" w:cs="Arial"/>
+          <w:b/>
+          <w:bCs/>
+          <w:color w:val="000000" w:themeColor="text1"/>
+          <w:kern w:val="0"/>
+          <w:bdr w:val="none" w:sz="0" w:space="0" w:color="auto" w:frame="1"/>
+          <w14:ligatures w14:val="none"/>
+        </w:rPr>
+      </w:pPr>
+    </w:p>
+    <w:p>
+      <w:pPr>
+        <w:spacing w:line="480" w:lineRule="auto"/>
+        <w:ind w:firstLine="0"/>
+        <w:jc w:val="center"/>
+        <w:rPr>
+          <w:rFonts w:ascii="Arial" w:eastAsia="Times New Roman" w:hAnsi="Arial" w:cs="Arial"/>
+          <w:b/>
+          <w:bCs/>
+          <w:color w:val="000000" w:themeColor="text1"/>
+          <w:kern w:val="0"/>
+          <w:bdr w:val="none" w:sz="0" w:space="0" w:color="auto" w:frame="1"/>
+          <w14:ligatures w14:val="none"/>
+        </w:rPr>
+      </w:pPr>
+    </w:p>
+    <w:p>
+      <w:pPr>
+        <w:spacing w:line="480" w:lineRule="auto"/>
+        <w:ind w:firstLine="0"/>
+        <w:jc w:val="center"/>
+        <w:rPr>
+          <w:rFonts w:ascii="Arial" w:eastAsia="Times New Roman" w:hAnsi="Arial" w:cs="Arial"/>
+          <w:b/>
+          <w:bCs/>
+          <w:color w:val="000000" w:themeColor="text1"/>
+          <w:kern w:val="0"/>
+          <w:bdr w:val="none" w:sz="0" w:space="0" w:color="auto" w:frame="1"/>
+          <w14:ligatures w14:val="none"/>
+        </w:rPr>
+      </w:pPr>
+    </w:p>
+    <w:p>
+      <w:pPr>
+        <w:spacing w:line="480" w:lineRule="auto"/>
+        <w:ind w:firstLine="0"/>
+        <w:jc w:val="center"/>
+        <w:rPr>
+          <w:rFonts w:ascii="Arial" w:eastAsia="Times New Roman" w:hAnsi="Arial" w:cs="Arial"/>
+          <w:b/>
+          <w:bCs/>
+          <w:color w:val="000000" w:themeColor="text1"/>
+          <w:kern w:val="0"/>
+          <w:bdr w:val="none" w:sz="0" w:space="0" w:color="auto" w:frame="1"/>
+          <w14:ligatures w14:val="none"/>
+        </w:rPr>
+      </w:pPr>
+    </w:p>
+    <w:p>
+      <w:pPr>
+        <w:spacing w:line="480" w:lineRule="auto"/>
+        <w:ind w:firstLine="0"/>
+        <w:jc w:val="center"/>
+        <w:rPr>
+          <w:rFonts w:ascii="Arial" w:eastAsia="Times New Roman" w:hAnsi="Arial" w:cs="Arial"/>
+          <w:b/>
+          <w:bCs/>
+          <w:color w:val="000000" w:themeColor="text1"/>
+          <w:kern w:val="0"/>
+          <w:bdr w:val="none" w:sz="0" w:space="0" w:color="auto" w:frame="1"/>
+          <w14:ligatures w14:val="none"/>
+        </w:rPr>
+      </w:pPr>
+    </w:p>
+    <w:p>
+      <w:pPr>
+        <w:spacing w:line="480" w:lineRule="auto"/>
+        <w:ind w:firstLine="0"/>
+        <w:jc w:val="center"/>
+        <w:rPr>
+          <w:rFonts w:ascii="Arial" w:eastAsia="Times New Roman" w:hAnsi="Arial" w:cs="Arial"/>
+          <w:b/>
+          <w:bCs/>
+          <w:color w:val="000000" w:themeColor="text1"/>
+          <w:kern w:val="0"/>
+          <w:bdr w:val="none" w:sz="0" w:space="0" w:color="auto" w:frame="1"/>
+          <w14:ligatures w14:val="none"/>
+        </w:rPr>
+      </w:pPr>
+    </w:p>
+    <w:p>
+      <w:pPr>
+        <w:spacing w:line="480" w:lineRule="auto"/>
+        <w:ind w:firstLine="0"/>
+        <w:jc w:val="center"/>
+        <w:rPr>
+          <w:rFonts w:ascii="Arial" w:eastAsia="Times New Roman" w:hAnsi="Arial" w:cs="Arial"/>
+          <w:b/>
+          <w:bCs/>
+          <w:color w:val="000000" w:themeColor="text1"/>
+          <w:kern w:val="0"/>
+          <w:bdr w:val="none" w:sz="0" w:space="0" w:color="auto" w:frame="1"/>
+          <w14:ligatures w14:val="none"/>
+        </w:rPr>
+      </w:pPr>
+    </w:p>
+    <w:p>
+      <w:pPr>
+        <w:spacing w:line="480" w:lineRule="auto"/>
+        <w:ind w:firstLine="0"/>
+        <w:jc w:val="center"/>
+        <w:rPr>
+          <w:rFonts w:ascii="Arial" w:eastAsia="Times New Roman" w:hAnsi="Arial" w:cs="Arial"/>
+          <w:b/>
+          <w:bCs/>
+          <w:color w:val="000000" w:themeColor="text1"/>
+          <w:kern w:val="0"/>
+          <w:bdr w:val="none" w:sz="0" w:space="0" w:color="auto" w:frame="1"/>
+          <w14:ligatures w14:val="none"/>
+        </w:rPr>
+      </w:pPr>
+    </w:p>
+    <w:p>
+      <w:pPr>
+        <w:spacing w:line="480" w:lineRule="auto"/>
+        <w:ind w:firstLine="0"/>
+        <w:jc w:val="center"/>
+        <w:rPr>
+          <w:rFonts w:ascii="Arial" w:eastAsia="Times New Roman" w:hAnsi="Arial" w:cs="Arial"/>
+          <w:color w:val="000000" w:themeColor="text1"/>
+          <w:kern w:val="0"/>
+          <w14:ligatures w14:val="none"/>
+        </w:rPr>
+      </w:pPr>
+    </w:p>
+    <w:p>
+      <w:pPr>
+        <w:spacing w:line="480" w:lineRule="auto"/>
+        <w:ind w:firstLine="0"/>
+        <w:jc w:val="center"/>
+        <w:rPr>
+          <w:rFonts w:ascii="Arial" w:eastAsia="Times New Roman" w:hAnsi="Arial" w:cs="Arial"/>
+          <w:color w:val="000000" w:themeColor="text1"/>
+          <w:kern w:val="0"/>
+          <w14:ligatures w14:val="none"/>
+        </w:rPr>
+      </w:pPr>
+    </w:p>
+    <w:p>
+      <w:pPr>
+        <w:spacing w:line="480" w:lineRule="auto"/>
+        <w:ind w:firstLine="0"/>
+        <w:jc w:val="center"/>
+        <w:rPr>
+          <w:rFonts w:ascii="Arial" w:eastAsia="Times New Roman" w:hAnsi="Arial" w:cs="Arial"/>
+          <w:b/>
+          <w:bCs/>
+          <w:color w:val="000000" w:themeColor="text1"/>
+          <w:kern w:val="0"/>
+          <w:bdr w:val="none" w:sz="0" w:space="0" w:color="auto" w:frame="1"/>
+          <w14:ligatures w14:val="none"/>
+        </w:rPr>
+      </w:pPr>
+      <w:r>
+        <w:rPr>
+          <w:rFonts w:ascii="Arial" w:eastAsia="Times New Roman" w:hAnsi="Arial" w:cs="Arial"/>
+          <w:b/>
+          <w:bCs/>
+          <w:color w:val="000000" w:themeColor="text1"/>
+          <w:kern w:val="0"/>
+          <w:bdr w:val="none" w:sz="0" w:space="0" w:color="auto" w:frame="1"/>
+          <w14:ligatures w14:val="none"/>
+        </w:rPr>
+        <w:lastRenderedPageBreak/>
+        <w:t>The History of DevOps</w:t>
+      </w:r>
+    </w:p>
+    <w:p>
+      <w:pPr>
+        <w:spacing w:line="480" w:lineRule="auto"/>
+        <w:ind w:firstLine="0"/>
+        <w:rPr>
+          <w:rFonts w:ascii="Arial" w:eastAsia="Times New Roman" w:hAnsi="Arial" w:cs="Arial"/>
+          <w:color w:val="000000" w:themeColor="text1"/>
+          <w:kern w:val="0"/>
+          <w14:ligatures w14:val="none"/>
+        </w:rPr>
+      </w:pPr>
+      <w:r>
+        <w:rPr>
+          <w:rFonts w:ascii="Arial" w:eastAsia="Times New Roman" w:hAnsi="Arial" w:cs="Arial"/>
+          <w:color w:val="000000" w:themeColor="text1"/>
+          <w:kern w:val="0"/>
+          <w14:ligatures w14:val="none"/>
+        </w:rPr>
+        <w:tab/>
+        <w:t xml:space="preserve">Development and operations (DevOps) </w:t>
+      </w:r>
+      <w:r>
+        <w:rPr>
+          <w:rFonts w:ascii="Arial" w:eastAsia="Times New Roman" w:hAnsi="Arial" w:cs="Arial"/>
+          <w:color w:val="000000" w:themeColor="text1"/>
+          <w:kern w:val="0"/>
+          <w14:ligatures w14:val="none"/>
+        </w:rPr>
+        <w:t>are guidelines and best practices for developers and operations to use when reviewing and creating code. A</w:t>
+      </w:r>
+      <w:r>
+        <w:rPr>
+          <w:rFonts w:ascii="Arial" w:eastAsia="Times New Roman" w:hAnsi="Arial" w:cs="Arial"/>
+          <w:color w:val="000000" w:themeColor="text1"/>
+          <w:kern w:val="0"/>
+          <w14:ligatures w14:val="none"/>
+        </w:rPr>
+        <w:t xml:space="preserve">s software development has evolved through the years, there have been different movements such as </w:t>
+      </w:r>
+      <w:r>
+        <w:rPr>
+          <w:rFonts w:ascii="Arial" w:eastAsia="Times New Roman" w:hAnsi="Arial" w:cs="Arial"/>
+          <w:color w:val="000000" w:themeColor="text1"/>
+          <w:kern w:val="0"/>
+          <w14:ligatures w14:val="none"/>
+        </w:rPr>
+        <w:t xml:space="preserve">the </w:t>
+      </w:r>
+      <w:r>
+        <w:rPr>
+          <w:rFonts w:ascii="Arial" w:eastAsia="Times New Roman" w:hAnsi="Arial" w:cs="Arial"/>
+          <w:color w:val="000000" w:themeColor="text1"/>
+          <w:kern w:val="0"/>
+          <w14:ligatures w14:val="none"/>
+        </w:rPr>
+        <w:t>L</w:t>
+      </w:r>
+      <w:r>
+        <w:rPr>
+          <w:rFonts w:ascii="Arial" w:eastAsia="Times New Roman" w:hAnsi="Arial" w:cs="Arial"/>
+          <w:color w:val="000000" w:themeColor="text1"/>
+          <w:kern w:val="0"/>
+          <w14:ligatures w14:val="none"/>
+        </w:rPr>
+        <w:t xml:space="preserve">ean </w:t>
+      </w:r>
+      <w:r>
+        <w:rPr>
+          <w:rFonts w:ascii="Arial" w:eastAsia="Times New Roman" w:hAnsi="Arial" w:cs="Arial"/>
+          <w:color w:val="000000" w:themeColor="text1"/>
+          <w:kern w:val="0"/>
+          <w14:ligatures w14:val="none"/>
+        </w:rPr>
+        <w:t>M</w:t>
+      </w:r>
+      <w:r>
+        <w:rPr>
+          <w:rFonts w:ascii="Arial" w:eastAsia="Times New Roman" w:hAnsi="Arial" w:cs="Arial"/>
+          <w:color w:val="000000" w:themeColor="text1"/>
+          <w:kern w:val="0"/>
+          <w14:ligatures w14:val="none"/>
+        </w:rPr>
+        <w:t xml:space="preserve">ovement, the </w:t>
+      </w:r>
+      <w:r>
+        <w:rPr>
+          <w:rFonts w:ascii="Arial" w:eastAsia="Times New Roman" w:hAnsi="Arial" w:cs="Arial"/>
+          <w:color w:val="000000" w:themeColor="text1"/>
+          <w:kern w:val="0"/>
+          <w14:ligatures w14:val="none"/>
+        </w:rPr>
+        <w:t>Agile M</w:t>
+      </w:r>
+      <w:r>
+        <w:rPr>
+          <w:rFonts w:ascii="Arial" w:eastAsia="Times New Roman" w:hAnsi="Arial" w:cs="Arial"/>
+          <w:color w:val="000000" w:themeColor="text1"/>
+          <w:kern w:val="0"/>
+          <w14:ligatures w14:val="none"/>
+        </w:rPr>
+        <w:t xml:space="preserve">anifesto, the </w:t>
+      </w:r>
+      <w:r>
+        <w:rPr>
+          <w:rFonts w:ascii="Arial" w:eastAsia="Times New Roman" w:hAnsi="Arial" w:cs="Arial"/>
+          <w:color w:val="000000" w:themeColor="text1"/>
+          <w:kern w:val="0"/>
+          <w14:ligatures w14:val="none"/>
+        </w:rPr>
+        <w:t>Continuous Delivery M</w:t>
+      </w:r>
+      <w:r>
+        <w:rPr>
+          <w:rFonts w:ascii="Arial" w:eastAsia="Times New Roman" w:hAnsi="Arial" w:cs="Arial"/>
+          <w:color w:val="000000" w:themeColor="text1"/>
+          <w:kern w:val="0"/>
+          <w14:ligatures w14:val="none"/>
+        </w:rPr>
+        <w:t>ovement</w:t>
+      </w:r>
+      <w:r>
+        <w:rPr>
+          <w:rFonts w:ascii="Arial" w:eastAsia="Times New Roman" w:hAnsi="Arial" w:cs="Arial"/>
+          <w:color w:val="000000" w:themeColor="text1"/>
+          <w:kern w:val="0"/>
+          <w14:ligatures w14:val="none"/>
+        </w:rPr>
+        <w:t>, and DevOps</w:t>
+      </w:r>
+      <w:r>
+        <w:rPr>
+          <w:rFonts w:ascii="Arial" w:eastAsia="Times New Roman" w:hAnsi="Arial" w:cs="Arial"/>
+          <w:color w:val="000000" w:themeColor="text1"/>
+          <w:kern w:val="0"/>
+          <w14:ligatures w14:val="none"/>
+        </w:rPr>
+        <w:t xml:space="preserve">. </w:t>
+      </w:r>
+      <w:r>
+        <w:rPr>
+          <w:rFonts w:ascii="Arial" w:eastAsia="Times New Roman" w:hAnsi="Arial" w:cs="Arial"/>
+          <w:color w:val="000000" w:themeColor="text1"/>
+          <w:kern w:val="0"/>
+          <w14:ligatures w14:val="none"/>
+        </w:rPr>
+        <w:t xml:space="preserve">New movements aim to make software development a more fluent and efficient process. </w:t>
+      </w:r>
+    </w:p>
+    <w:p>
+      <w:pPr>
+        <w:spacing w:line="480" w:lineRule="auto"/>
+        <w:ind w:firstLine="0"/>
+        <w:rPr>
+          <w:rFonts w:ascii="Arial" w:eastAsia="Times New Roman" w:hAnsi="Arial" w:cs="Arial"/>
+          <w:color w:val="000000" w:themeColor="text1"/>
+          <w:kern w:val="0"/>
+          <w14:ligatures w14:val="none"/>
+        </w:rPr>
+      </w:pPr>
+      <w:r>
+        <w:rPr>
+          <w:rFonts w:ascii="Arial" w:eastAsia="Times New Roman" w:hAnsi="Arial" w:cs="Arial"/>
+          <w:color w:val="000000" w:themeColor="text1"/>
+          <w:kern w:val="0"/>
+          <w14:ligatures w14:val="none"/>
+        </w:rPr>
+        <w:tab/>
+      </w:r>
+      <w:r>
+        <w:rPr>
+          <w:rFonts w:ascii="Arial" w:eastAsia="Times New Roman" w:hAnsi="Arial" w:cs="Arial"/>
+          <w:color w:val="000000" w:themeColor="text1"/>
+          <w:kern w:val="0"/>
+          <w14:ligatures w14:val="none"/>
+        </w:rPr>
+        <w:t>Before DevOps, software was managed through</w:t>
+      </w:r>
+      <w:r>
+        <w:rPr>
+          <w:rFonts w:ascii="Arial" w:eastAsia="Times New Roman" w:hAnsi="Arial" w:cs="Arial"/>
+          <w:color w:val="000000" w:themeColor="text1"/>
+          <w:kern w:val="0"/>
+          <w14:ligatures w14:val="none"/>
+        </w:rPr>
+        <w:t xml:space="preserve"> slower</w:t>
+      </w:r>
+      <w:r>
+        <w:rPr>
+          <w:rFonts w:ascii="Arial" w:eastAsia="Times New Roman" w:hAnsi="Arial" w:cs="Arial"/>
+          <w:color w:val="000000" w:themeColor="text1"/>
+          <w:kern w:val="0"/>
+          <w14:ligatures w14:val="none"/>
+        </w:rPr>
+        <w:t xml:space="preserve"> development processes </w:t>
+      </w:r>
+      <w:r>
+        <w:rPr>
+          <w:rFonts w:ascii="Arial" w:eastAsia="Times New Roman" w:hAnsi="Arial" w:cs="Arial"/>
+          <w:color w:val="000000" w:themeColor="text1"/>
+          <w:kern w:val="0"/>
+          <w14:ligatures w14:val="none"/>
+        </w:rPr>
+        <w:t>that were</w:t>
+      </w:r>
+      <w:r>
+        <w:rPr>
+          <w:rFonts w:ascii="Arial" w:eastAsia="Times New Roman" w:hAnsi="Arial" w:cs="Arial"/>
+          <w:color w:val="000000" w:themeColor="text1"/>
+          <w:kern w:val="0"/>
+          <w14:ligatures w14:val="none"/>
+        </w:rPr>
+        <w:t xml:space="preserve"> not as optimal or efficient </w:t>
+      </w:r>
+      <w:r>
+        <w:rPr>
+          <w:rFonts w:ascii="Arial" w:hAnsi="Arial" w:cs="Arial"/>
+        </w:rPr>
+        <w:t>(Iheanacho, 2023)</w:t>
+      </w:r>
+      <w:r>
+        <w:rPr>
+          <w:rFonts w:ascii="Arial" w:hAnsi="Arial" w:cs="Arial"/>
+        </w:rPr>
+        <w:t xml:space="preserve">. </w:t>
+      </w:r>
+      <w:r>
+        <w:rPr>
+          <w:rFonts w:ascii="Arial" w:hAnsi="Arial" w:cs="Arial"/>
+        </w:rPr>
+        <w:t xml:space="preserve">Models like the Waterfall model focused on requirements, design, implementation, testing, deployment, and maintenance, yet failed </w:t>
+      </w:r>
+      <w:r>
+        <w:rPr>
+          <w:rFonts w:ascii="Arial" w:hAnsi="Arial" w:cs="Arial"/>
+        </w:rPr>
+        <w:t>regarding</w:t>
+      </w:r>
+      <w:r>
+        <w:rPr>
+          <w:rFonts w:ascii="Arial" w:hAnsi="Arial" w:cs="Arial"/>
+        </w:rPr>
+        <w:t xml:space="preserve"> flexibility, handling changes, and not using customer feedback </w:t>
+      </w:r>
+      <w:r>
+        <w:rPr>
+          <w:rFonts w:ascii="Arial" w:hAnsi="Arial" w:cs="Arial"/>
+        </w:rPr>
+        <w:t>(</w:t>
+      </w:r>
+      <w:r>
+        <w:rPr>
+          <w:rFonts w:ascii="Arial" w:hAnsi="Arial" w:cs="Arial"/>
+        </w:rPr>
+        <w:t>Iheanacho, 2023)</w:t>
+      </w:r>
+      <w:r>
+        <w:rPr>
+          <w:rFonts w:ascii="Arial" w:hAnsi="Arial" w:cs="Arial"/>
+        </w:rPr>
+        <w:t xml:space="preserve">. </w:t>
+      </w:r>
+      <w:r>
+        <w:rPr>
+          <w:rFonts w:ascii="Arial" w:eastAsia="Times New Roman" w:hAnsi="Arial" w:cs="Arial"/>
+          <w:color w:val="000000" w:themeColor="text1"/>
+          <w:kern w:val="0"/>
+          <w14:ligatures w14:val="none"/>
+        </w:rPr>
+        <w:t xml:space="preserve">DevOps began around 2008-2009 to address concerns and issues with preexisting software development systems/models </w:t>
+      </w:r>
+      <w:r>
+        <w:rPr>
+          <w:rFonts w:ascii="Arial" w:hAnsi="Arial" w:cs="Arial"/>
+        </w:rPr>
+        <w:t>(Buchanan, n.d.)</w:t>
+      </w:r>
+      <w:r>
+        <w:rPr>
+          <w:rFonts w:ascii="Arial" w:hAnsi="Arial" w:cs="Arial"/>
+        </w:rPr>
+        <w:t xml:space="preserve">. </w:t>
+      </w:r>
+      <w:r>
+        <w:rPr>
+          <w:rFonts w:ascii="Arial" w:eastAsia="Times New Roman" w:hAnsi="Arial" w:cs="Arial"/>
+          <w:color w:val="000000" w:themeColor="text1"/>
+          <w:kern w:val="0"/>
+          <w14:ligatures w14:val="none"/>
+        </w:rPr>
+        <w:t xml:space="preserve">Other methodologies were implemented, yet many developers felt that a change needed to be </w:t>
+      </w:r>
+      <w:r>
+        <w:rPr>
+          <w:rFonts w:ascii="Arial" w:eastAsia="Times New Roman" w:hAnsi="Arial" w:cs="Arial"/>
+          <w:color w:val="000000" w:themeColor="text1"/>
+          <w:kern w:val="0"/>
+          <w14:ligatures w14:val="none"/>
+        </w:rPr>
+        <w:t>made</w:t>
+      </w:r>
+      <w:r>
+        <w:rPr>
+          <w:rFonts w:ascii="Arial" w:eastAsia="Times New Roman" w:hAnsi="Arial" w:cs="Arial"/>
+          <w:color w:val="000000" w:themeColor="text1"/>
+          <w:kern w:val="0"/>
+          <w14:ligatures w14:val="none"/>
+        </w:rPr>
+        <w:t xml:space="preserve"> to make progress and better align with customer wants and needs. </w:t>
+      </w:r>
+      <w:r>
+        <w:rPr>
+          <w:rFonts w:ascii="Arial" w:eastAsia="Times New Roman" w:hAnsi="Arial" w:cs="Arial"/>
+          <w:color w:val="000000" w:themeColor="text1"/>
+          <w:kern w:val="0"/>
+          <w14:ligatures w14:val="none"/>
+        </w:rPr>
+        <w:t xml:space="preserve">The goal is to deliver enhanced software at a quicker rate. </w:t>
+      </w:r>
+      <w:r>
+        <w:rPr>
+          <w:rFonts w:ascii="Arial" w:eastAsia="Times New Roman" w:hAnsi="Arial" w:cs="Arial"/>
+          <w:color w:val="000000" w:themeColor="text1"/>
+          <w:kern w:val="0"/>
+          <w14:ligatures w14:val="none"/>
+        </w:rPr>
+        <w:t>DevOps goes beyond changing how software is created and deployed</w:t>
+      </w:r>
+      <w:r>
+        <w:rPr>
+          <w:rFonts w:ascii="Arial" w:eastAsia="Times New Roman" w:hAnsi="Arial" w:cs="Arial"/>
+          <w:color w:val="000000" w:themeColor="text1"/>
+          <w:kern w:val="0"/>
+          <w14:ligatures w14:val="none"/>
+        </w:rPr>
+        <w:t>;</w:t>
+      </w:r>
+      <w:r>
+        <w:rPr>
+          <w:rFonts w:ascii="Arial" w:eastAsia="Times New Roman" w:hAnsi="Arial" w:cs="Arial"/>
+          <w:color w:val="000000" w:themeColor="text1"/>
+          <w:kern w:val="0"/>
+          <w14:ligatures w14:val="none"/>
+        </w:rPr>
+        <w:t xml:space="preserve"> it encourages a collaborative, innovative environment committed to constant improvement </w:t>
+      </w:r>
+      <w:r>
+        <w:rPr>
+          <w:rFonts w:ascii="Arial" w:hAnsi="Arial" w:cs="Arial"/>
+        </w:rPr>
+        <w:t>(Smith, 2024)</w:t>
+      </w:r>
+      <w:r>
+        <w:rPr>
+          <w:rFonts w:ascii="Arial" w:hAnsi="Arial" w:cs="Arial"/>
+        </w:rPr>
+        <w:t xml:space="preserve">. </w:t>
+      </w:r>
+      <w:r>
+        <w:rPr>
+          <w:rFonts w:ascii="Arial" w:hAnsi="Arial" w:cs="Arial"/>
+        </w:rPr>
+        <w:t>DevOps changed the structu</w:t>
+      </w:r>
+      <w:r>
+        <w:rPr>
+          <w:rFonts w:ascii="Arial" w:hAnsi="Arial" w:cs="Arial"/>
+        </w:rPr>
+        <w:t>r</w:t>
+      </w:r>
+      <w:r>
+        <w:rPr>
+          <w:rFonts w:ascii="Arial" w:hAnsi="Arial" w:cs="Arial"/>
+        </w:rPr>
+        <w:t>e, opting for less division of software practices</w:t>
+      </w:r>
+      <w:r>
+        <w:rPr>
+          <w:rFonts w:ascii="Arial" w:hAnsi="Arial" w:cs="Arial"/>
+        </w:rPr>
+        <w:t xml:space="preserve"> </w:t>
+      </w:r>
+      <w:r>
+        <w:rPr>
+          <w:rFonts w:ascii="Arial" w:hAnsi="Arial" w:cs="Arial"/>
+        </w:rPr>
+        <w:t>(Smith, 2024)</w:t>
+      </w:r>
+      <w:r>
+        <w:rPr>
+          <w:rFonts w:ascii="Arial" w:hAnsi="Arial" w:cs="Arial"/>
+        </w:rPr>
+        <w:t>. This improves quality control and mak</w:t>
+      </w:r>
+      <w:r>
+        <w:rPr>
+          <w:rFonts w:ascii="Arial" w:hAnsi="Arial" w:cs="Arial"/>
+        </w:rPr>
+        <w:t>es</w:t>
+      </w:r>
+      <w:r>
+        <w:rPr>
+          <w:rFonts w:ascii="Arial" w:hAnsi="Arial" w:cs="Arial"/>
+        </w:rPr>
+        <w:t xml:space="preserve"> the software development life cycle less time-consuming </w:t>
+      </w:r>
+      <w:r>
+        <w:rPr>
+          <w:rFonts w:ascii="Arial" w:hAnsi="Arial" w:cs="Arial"/>
+        </w:rPr>
+        <w:t>(Smith, 2024)</w:t>
+      </w:r>
+      <w:r>
+        <w:rPr>
+          <w:rFonts w:ascii="Arial" w:hAnsi="Arial" w:cs="Arial"/>
+        </w:rPr>
+        <w:t xml:space="preserve">. </w:t>
+      </w:r>
+      <w:r>
+        <w:rPr>
+          <w:rFonts w:ascii="Arial" w:hAnsi="Arial" w:cs="Arial"/>
+        </w:rPr>
+        <w:t xml:space="preserve">DevOps can improve customer relationships, </w:t>
+      </w:r>
+      <w:r>
+        <w:rPr>
+          <w:rFonts w:ascii="Arial" w:hAnsi="Arial" w:cs="Arial"/>
+        </w:rPr>
+        <w:t>and</w:t>
+      </w:r>
+      <w:r>
+        <w:rPr>
+          <w:rFonts w:ascii="Arial" w:hAnsi="Arial" w:cs="Arial"/>
+        </w:rPr>
+        <w:t xml:space="preserve"> software can be deployed faster, keeping up with demands. </w:t>
+      </w:r>
+      <w:r>
+        <w:rPr>
+          <w:rFonts w:ascii="Arial" w:eastAsia="Times New Roman" w:hAnsi="Arial" w:cs="Arial"/>
+          <w:color w:val="000000" w:themeColor="text1"/>
+          <w:kern w:val="0"/>
+          <w14:ligatures w14:val="none"/>
+        </w:rPr>
+        <w:t xml:space="preserve">Different and growing movements can be incorporated together. </w:t>
+      </w:r>
+    </w:p>
+    <w:p>
+      <w:pPr>
+        <w:spacing w:line="480" w:lineRule="auto"/>
+        <w:ind w:firstLine="0"/>
+        <w:rPr>
+          <w:rFonts w:ascii="Arial" w:eastAsia="Times New Roman" w:hAnsi="Arial" w:cs="Arial"/>
+          <w:color w:val="000000" w:themeColor="text1"/>
+          <w:kern w:val="0"/>
+          <w14:ligatures w14:val="none"/>
+        </w:rPr>
+      </w:pPr>
+      <w:r>
+        <w:rPr>
+          <w:rFonts w:ascii="Arial" w:eastAsia="Times New Roman" w:hAnsi="Arial" w:cs="Arial"/>
+          <w:color w:val="000000" w:themeColor="text1"/>
+          <w:kern w:val="0"/>
+          <w14:ligatures w14:val="none"/>
+        </w:rPr>
+        <w:lastRenderedPageBreak/>
+        <w:tab/>
+        <w:t>The Agile Manifesto</w:t>
+      </w:r>
+      <w:r>
+        <w:rPr>
+          <w:rFonts w:ascii="Arial" w:eastAsia="Times New Roman" w:hAnsi="Arial" w:cs="Arial"/>
+          <w:color w:val="000000" w:themeColor="text1"/>
+          <w:kern w:val="0"/>
+          <w14:ligatures w14:val="none"/>
+        </w:rPr>
+        <w:t xml:space="preserve"> is a popular movement that is used when developing code. </w:t>
+      </w:r>
+      <w:r>
+        <w:rPr>
+          <w:rFonts w:ascii="Arial" w:eastAsia="Times New Roman" w:hAnsi="Arial" w:cs="Arial"/>
+          <w:color w:val="000000" w:themeColor="text1"/>
+          <w:kern w:val="0"/>
+          <w14:ligatures w14:val="none"/>
+        </w:rPr>
+        <w:t>The Agile method was seen as a better alternative to the Waterfall Method, fixing some of its shortcomings</w:t>
+      </w:r>
+      <w:r>
+        <w:rPr>
+          <w:rFonts w:ascii="Arial" w:hAnsi="Arial" w:cs="Arial"/>
+        </w:rPr>
+        <w:t xml:space="preserve"> </w:t>
+      </w:r>
+      <w:r>
+        <w:rPr>
+          <w:rFonts w:ascii="Arial" w:hAnsi="Arial" w:cs="Arial"/>
+        </w:rPr>
+        <w:t xml:space="preserve">while keeping the important aspects </w:t>
+      </w:r>
+      <w:r>
+        <w:rPr>
+          <w:rFonts w:ascii="Arial" w:hAnsi="Arial" w:cs="Arial"/>
+        </w:rPr>
+        <w:t>(Iheanacho, 2023)</w:t>
+      </w:r>
+      <w:r>
+        <w:rPr>
+          <w:rFonts w:ascii="Arial" w:hAnsi="Arial" w:cs="Arial"/>
+        </w:rPr>
+        <w:t xml:space="preserve">. </w:t>
+      </w:r>
+      <w:r>
+        <w:rPr>
+          <w:rFonts w:ascii="Arial" w:eastAsia="Times New Roman" w:hAnsi="Arial" w:cs="Arial"/>
+          <w:color w:val="000000" w:themeColor="text1"/>
+          <w:kern w:val="0"/>
+          <w14:ligatures w14:val="none"/>
+        </w:rPr>
+        <w:t xml:space="preserve">Agile's roots go back to 2001, </w:t>
+      </w:r>
+      <w:r>
+        <w:rPr>
+          <w:rFonts w:ascii="Arial" w:eastAsia="Times New Roman" w:hAnsi="Arial" w:cs="Arial"/>
+          <w:color w:val="000000" w:themeColor="text1"/>
+          <w:kern w:val="0"/>
+          <w14:ligatures w14:val="none"/>
+        </w:rPr>
+        <w:t xml:space="preserve">when it was </w:t>
+      </w:r>
+      <w:r>
+        <w:rPr>
+          <w:rFonts w:ascii="Arial" w:eastAsia="Times New Roman" w:hAnsi="Arial" w:cs="Arial"/>
+          <w:color w:val="000000" w:themeColor="text1"/>
+          <w:kern w:val="0"/>
+          <w14:ligatures w14:val="none"/>
+        </w:rPr>
+        <w:t xml:space="preserve">formed from "adaptive and lightweight methods" </w:t>
+      </w:r>
+      <w:r>
+        <w:rPr>
+          <w:rFonts w:ascii="Arial" w:hAnsi="Arial" w:cs="Arial"/>
+        </w:rPr>
+        <w:t>(Fenton, 2022)</w:t>
+      </w:r>
+      <w:r>
+        <w:rPr>
+          <w:rFonts w:ascii="Arial" w:hAnsi="Arial" w:cs="Arial"/>
+        </w:rPr>
+        <w:t xml:space="preserve">. </w:t>
+      </w:r>
+      <w:r>
+        <w:rPr>
+          <w:rFonts w:ascii="Arial" w:eastAsia="Times New Roman" w:hAnsi="Arial" w:cs="Arial"/>
+          <w:color w:val="000000" w:themeColor="text1"/>
+          <w:kern w:val="0"/>
+          <w14:ligatures w14:val="none"/>
+        </w:rPr>
+        <w:t xml:space="preserve">Using Agile means a division of tasks </w:t>
+      </w:r>
+      <w:r>
+        <w:rPr>
+          <w:rFonts w:ascii="Arial" w:eastAsia="Times New Roman" w:hAnsi="Arial" w:cs="Arial"/>
+          <w:color w:val="000000" w:themeColor="text1"/>
+          <w:kern w:val="0"/>
+          <w14:ligatures w14:val="none"/>
+        </w:rPr>
+        <w:t xml:space="preserve">is </w:t>
+      </w:r>
+      <w:r>
+        <w:rPr>
+          <w:rFonts w:ascii="Arial" w:eastAsia="Times New Roman" w:hAnsi="Arial" w:cs="Arial"/>
+          <w:color w:val="000000" w:themeColor="text1"/>
+          <w:kern w:val="0"/>
+          <w14:ligatures w14:val="none"/>
+        </w:rPr>
+        <w:t xml:space="preserve">tracked through milestones </w:t>
+      </w:r>
+      <w:r>
+        <w:rPr>
+          <w:rFonts w:ascii="Arial" w:hAnsi="Arial" w:cs="Arial"/>
+        </w:rPr>
+        <w:t>(Buchanan, n.d.)</w:t>
+      </w:r>
+      <w:r>
+        <w:rPr>
+          <w:rFonts w:ascii="Arial" w:hAnsi="Arial" w:cs="Arial"/>
+        </w:rPr>
+        <w:t xml:space="preserve">. </w:t>
+      </w:r>
+      <w:r>
+        <w:rPr>
+          <w:rFonts w:ascii="Arial" w:hAnsi="Arial" w:cs="Arial"/>
+        </w:rPr>
+        <w:t>The Agile Manifesto serves as a</w:t>
+      </w:r>
+      <w:r>
+        <w:rPr>
+          <w:rFonts w:ascii="Arial" w:hAnsi="Arial" w:cs="Arial"/>
+        </w:rPr>
+        <w:t>n</w:t>
+      </w:r>
+      <w:r>
+        <w:rPr>
+          <w:rFonts w:ascii="Arial" w:hAnsi="Arial" w:cs="Arial"/>
+        </w:rPr>
+        <w:t xml:space="preserve"> </w:t>
+      </w:r>
+      <w:r>
+        <w:rPr>
+          <w:rFonts w:ascii="Arial" w:hAnsi="Arial" w:cs="Arial"/>
+        </w:rPr>
+        <w:t>agility checklist</w:t>
+      </w:r>
+      <w:r>
+        <w:rPr>
+          <w:rFonts w:ascii="Arial" w:hAnsi="Arial" w:cs="Arial"/>
+        </w:rPr>
+        <w:t xml:space="preserve"> in other methods </w:t>
+      </w:r>
+      <w:r>
+        <w:rPr>
+          <w:rFonts w:ascii="Arial" w:hAnsi="Arial" w:cs="Arial"/>
+        </w:rPr>
+        <w:t>(Fenton, 2022)</w:t>
+      </w:r>
+      <w:r>
+        <w:rPr>
+          <w:rFonts w:ascii="Arial" w:eastAsia="Times New Roman" w:hAnsi="Arial" w:cs="Arial"/>
+          <w:color w:val="000000" w:themeColor="text1"/>
+          <w:kern w:val="0"/>
+          <w14:ligatures w14:val="none"/>
+        </w:rPr>
+        <w:t xml:space="preserve">. </w:t>
+      </w:r>
+    </w:p>
+    <w:p>
+      <w:pPr>
+        <w:spacing w:line="480" w:lineRule="auto"/>
+        <w:ind w:firstLine="0"/>
+        <w:rPr>
+          <w:rFonts w:ascii="Arial" w:eastAsia="Times New Roman" w:hAnsi="Arial" w:cs="Arial"/>
+          <w:color w:val="000000" w:themeColor="text1"/>
+          <w:kern w:val="0"/>
+          <w14:ligatures w14:val="none"/>
+        </w:rPr>
+      </w:pPr>
+      <w:r>
+        <w:rPr>
+          <w:rFonts w:ascii="Arial" w:eastAsia="Times New Roman" w:hAnsi="Arial" w:cs="Arial"/>
+          <w:color w:val="000000" w:themeColor="text1"/>
+          <w:kern w:val="0"/>
+          <w14:ligatures w14:val="none"/>
+        </w:rPr>
+        <w:tab/>
+      </w:r>
+      <w:r>
+        <w:rPr>
+          <w:rFonts w:ascii="Arial" w:eastAsia="Times New Roman" w:hAnsi="Arial" w:cs="Arial"/>
+          <w:color w:val="000000" w:themeColor="text1"/>
+          <w:kern w:val="0"/>
+          <w14:ligatures w14:val="none"/>
+        </w:rPr>
+        <w:t>After the Agile Manifesto, the</w:t>
+      </w:r>
+      <w:r>
+        <w:rPr>
+          <w:rFonts w:ascii="Arial" w:eastAsia="Times New Roman" w:hAnsi="Arial" w:cs="Arial"/>
+          <w:color w:val="000000" w:themeColor="text1"/>
+          <w:kern w:val="0"/>
+          <w14:ligatures w14:val="none"/>
+        </w:rPr>
+        <w:t xml:space="preserve"> Lean Movemen</w:t>
+      </w:r>
+      <w:r>
+        <w:rPr>
+          <w:rFonts w:ascii="Arial" w:eastAsia="Times New Roman" w:hAnsi="Arial" w:cs="Arial"/>
+          <w:color w:val="000000" w:themeColor="text1"/>
+          <w:kern w:val="0"/>
+          <w14:ligatures w14:val="none"/>
+        </w:rPr>
+        <w:t xml:space="preserve">t hit the scene. </w:t>
+      </w:r>
+      <w:r>
+        <w:rPr>
+          <w:rFonts w:ascii="Arial" w:eastAsia="Times New Roman" w:hAnsi="Arial" w:cs="Arial"/>
+          <w:color w:val="000000" w:themeColor="text1"/>
+          <w:kern w:val="0"/>
+          <w14:ligatures w14:val="none"/>
+        </w:rPr>
+        <w:t>Like</w:t>
+      </w:r>
+      <w:r>
+        <w:rPr>
+          <w:rFonts w:ascii="Arial" w:eastAsia="Times New Roman" w:hAnsi="Arial" w:cs="Arial"/>
+          <w:color w:val="000000" w:themeColor="text1"/>
+          <w:kern w:val="0"/>
+          <w14:ligatures w14:val="none"/>
+        </w:rPr>
+        <w:t xml:space="preserve"> Agile, the Lean movement emphasized a "values and principles" methodology to development </w:t>
+      </w:r>
+      <w:r>
+        <w:rPr>
+          <w:rFonts w:ascii="Arial" w:hAnsi="Arial" w:cs="Arial"/>
+        </w:rPr>
+        <w:t>(Fenton, 2022)</w:t>
+      </w:r>
+      <w:r>
+        <w:rPr>
+          <w:rFonts w:ascii="Arial" w:hAnsi="Arial" w:cs="Arial"/>
+        </w:rPr>
+        <w:t xml:space="preserve">. Comparing code to the principles of Agile and Lean helps determine which approach was utilized </w:t>
+      </w:r>
+      <w:r>
+        <w:rPr>
+          <w:rFonts w:ascii="Arial" w:hAnsi="Arial" w:cs="Arial"/>
+        </w:rPr>
+        <w:t>(Fenton, 2022)</w:t>
+      </w:r>
+      <w:r>
+        <w:rPr>
+          <w:rFonts w:ascii="Arial" w:eastAsia="Times New Roman" w:hAnsi="Arial" w:cs="Arial"/>
+          <w:color w:val="000000" w:themeColor="text1"/>
+          <w:kern w:val="0"/>
+          <w14:ligatures w14:val="none"/>
+        </w:rPr>
+        <w:t xml:space="preserve">. </w:t>
+      </w:r>
+      <w:r>
+        <w:rPr>
+          <w:rFonts w:ascii="Arial" w:eastAsia="Times New Roman" w:hAnsi="Arial" w:cs="Arial"/>
+          <w:color w:val="000000" w:themeColor="text1"/>
+          <w:kern w:val="0"/>
+          <w14:ligatures w14:val="none"/>
+        </w:rPr>
+        <w:t xml:space="preserve">The Lean Movement has a broader scope than the Agile Manifesto, adding focus to the "planning, design, testing, and maintenance" stages </w:t>
+      </w:r>
+      <w:r>
+        <w:rPr>
+          <w:rFonts w:ascii="Arial" w:hAnsi="Arial" w:cs="Arial"/>
+        </w:rPr>
+        <w:t>(Fenton, 2022)</w:t>
+      </w:r>
+      <w:r>
+        <w:rPr>
+          <w:rFonts w:ascii="Arial" w:eastAsia="Times New Roman" w:hAnsi="Arial" w:cs="Arial"/>
+          <w:color w:val="000000" w:themeColor="text1"/>
+          <w:kern w:val="0"/>
+          <w14:ligatures w14:val="none"/>
+        </w:rPr>
+        <w:t xml:space="preserve">. </w:t>
+      </w:r>
+    </w:p>
+    <w:p>
+      <w:pPr>
+        <w:spacing w:line="480" w:lineRule="auto"/>
+        <w:ind w:firstLine="0"/>
+        <w:rPr>
+          <w:rFonts w:ascii="Arial" w:eastAsia="Times New Roman" w:hAnsi="Arial" w:cs="Arial"/>
+          <w:color w:val="000000" w:themeColor="text1"/>
+          <w:kern w:val="0"/>
+          <w14:ligatures w14:val="none"/>
+        </w:rPr>
+      </w:pPr>
+      <w:r>
+        <w:rPr>
+          <w:rFonts w:ascii="Arial" w:eastAsia="Times New Roman" w:hAnsi="Arial" w:cs="Arial"/>
+          <w:color w:val="000000" w:themeColor="text1"/>
+          <w:kern w:val="0"/>
+          <w14:ligatures w14:val="none"/>
+        </w:rPr>
+        <w:tab/>
+        <w:t>The Continuous Delivery Movement</w:t>
+      </w:r>
+      <w:r>
+        <w:rPr>
+          <w:rFonts w:ascii="Arial" w:eastAsia="Times New Roman" w:hAnsi="Arial" w:cs="Arial"/>
+          <w:color w:val="000000" w:themeColor="text1"/>
+          <w:kern w:val="0"/>
+          <w14:ligatures w14:val="none"/>
+        </w:rPr>
+        <w:t xml:space="preserve"> </w:t>
+      </w:r>
+      <w:r>
+        <w:rPr>
+          <w:rFonts w:ascii="Arial" w:eastAsia="Times New Roman" w:hAnsi="Arial" w:cs="Arial"/>
+          <w:color w:val="000000" w:themeColor="text1"/>
+          <w:kern w:val="0"/>
+          <w14:ligatures w14:val="none"/>
+        </w:rPr>
+        <w:t>can be included as</w:t>
+      </w:r>
+      <w:r>
+        <w:rPr>
+          <w:rFonts w:ascii="Arial" w:eastAsia="Times New Roman" w:hAnsi="Arial" w:cs="Arial"/>
+          <w:color w:val="000000" w:themeColor="text1"/>
+          <w:kern w:val="0"/>
+          <w14:ligatures w14:val="none"/>
+        </w:rPr>
+        <w:t xml:space="preserve"> part of DevOps. </w:t>
+      </w:r>
+      <w:r>
+        <w:rPr>
+          <w:rFonts w:ascii="Arial" w:eastAsia="Times New Roman" w:hAnsi="Arial" w:cs="Arial"/>
+          <w:color w:val="000000" w:themeColor="text1"/>
+          <w:kern w:val="0"/>
+          <w14:ligatures w14:val="none"/>
+        </w:rPr>
+        <w:t xml:space="preserve">It developed from Lean and Agile movements </w:t>
+      </w:r>
+      <w:r>
+        <w:rPr>
+          <w:rFonts w:ascii="Arial" w:hAnsi="Arial" w:cs="Arial"/>
+        </w:rPr>
+        <w:t>(Fenton, 2022)</w:t>
+      </w:r>
+      <w:r>
+        <w:rPr>
+          <w:rFonts w:ascii="Arial" w:eastAsia="Times New Roman" w:hAnsi="Arial" w:cs="Arial"/>
+          <w:color w:val="000000" w:themeColor="text1"/>
+          <w:kern w:val="0"/>
+          <w14:ligatures w14:val="none"/>
+        </w:rPr>
+        <w:t xml:space="preserve">. </w:t>
+      </w:r>
+      <w:r>
+        <w:rPr>
+          <w:rFonts w:ascii="Arial" w:eastAsia="Times New Roman" w:hAnsi="Arial" w:cs="Arial"/>
+          <w:color w:val="000000" w:themeColor="text1"/>
+          <w:kern w:val="0"/>
+          <w14:ligatures w14:val="none"/>
+        </w:rPr>
+        <w:t xml:space="preserve">Continuous integration and delivery </w:t>
+      </w:r>
+      <w:r>
+        <w:rPr>
+          <w:rFonts w:ascii="Arial" w:eastAsia="Times New Roman" w:hAnsi="Arial" w:cs="Arial"/>
+          <w:color w:val="000000" w:themeColor="text1"/>
+          <w:kern w:val="0"/>
+          <w14:ligatures w14:val="none"/>
+        </w:rPr>
+        <w:t>focus</w:t>
+      </w:r>
+      <w:r>
+        <w:rPr>
+          <w:rFonts w:ascii="Arial" w:eastAsia="Times New Roman" w:hAnsi="Arial" w:cs="Arial"/>
+          <w:color w:val="000000" w:themeColor="text1"/>
+          <w:kern w:val="0"/>
+          <w14:ligatures w14:val="none"/>
+        </w:rPr>
+        <w:t xml:space="preserve"> on "automating the merging and deployment of code" </w:t>
+      </w:r>
+      <w:r>
+        <w:rPr>
+          <w:rFonts w:ascii="Arial" w:hAnsi="Arial" w:cs="Arial"/>
+        </w:rPr>
+        <w:t>(Buchanan, n.d.)</w:t>
+      </w:r>
+      <w:r>
+        <w:rPr>
+          <w:rFonts w:ascii="Arial" w:hAnsi="Arial" w:cs="Arial"/>
+        </w:rPr>
+        <w:t xml:space="preserve">. This means engineers are no longer required to </w:t>
+      </w:r>
+      <w:r>
+        <w:rPr>
+          <w:rFonts w:ascii="Arial" w:hAnsi="Arial" w:cs="Arial"/>
+        </w:rPr>
+        <w:t>change code and perform error checking manually</w:t>
+      </w:r>
+      <w:r>
+        <w:rPr>
+          <w:rFonts w:ascii="Arial" w:hAnsi="Arial" w:cs="Arial"/>
+        </w:rPr>
+        <w:t xml:space="preserve"> </w:t>
+      </w:r>
+      <w:r>
+        <w:rPr>
+          <w:rFonts w:ascii="Arial" w:hAnsi="Arial" w:cs="Arial"/>
+        </w:rPr>
+        <w:t>(Buchanan, n.d.)</w:t>
+      </w:r>
+      <w:r>
+        <w:rPr>
+          <w:rFonts w:ascii="Arial" w:hAnsi="Arial" w:cs="Arial"/>
+        </w:rPr>
+        <w:t xml:space="preserve">. It helps improve and speed up development processes caused by "merging, testing, and deployment functions" </w:t>
+      </w:r>
+      <w:r>
+        <w:rPr>
+          <w:rFonts w:ascii="Arial" w:hAnsi="Arial" w:cs="Arial"/>
+        </w:rPr>
+        <w:t>(Buchanan, n.d.)</w:t>
+      </w:r>
+      <w:r>
+        <w:rPr>
+          <w:rFonts w:ascii="Arial" w:hAnsi="Arial" w:cs="Arial"/>
+        </w:rPr>
+        <w:t xml:space="preserve">. </w:t>
+      </w:r>
+      <w:r>
+        <w:rPr>
+          <w:rFonts w:ascii="Arial" w:hAnsi="Arial" w:cs="Arial"/>
+        </w:rPr>
+        <w:t xml:space="preserve">The Continuous Delivery Movement creates safer and more cohesive functioning code </w:t>
+      </w:r>
+      <w:r>
+        <w:rPr>
+          <w:rFonts w:ascii="Arial" w:hAnsi="Arial" w:cs="Arial"/>
+        </w:rPr>
+        <w:t>(Fenton, 2022)</w:t>
+      </w:r>
+      <w:r>
+        <w:rPr>
+          <w:rFonts w:ascii="Arial" w:eastAsia="Times New Roman" w:hAnsi="Arial" w:cs="Arial"/>
+          <w:color w:val="000000" w:themeColor="text1"/>
+          <w:kern w:val="0"/>
+          <w14:ligatures w14:val="none"/>
+        </w:rPr>
+        <w:t xml:space="preserve">. </w:t>
+      </w:r>
+      <w:r>
+        <w:rPr>
+          <w:rFonts w:ascii="Arial" w:eastAsia="Times New Roman" w:hAnsi="Arial" w:cs="Arial"/>
+          <w:color w:val="000000" w:themeColor="text1"/>
+          <w:kern w:val="0"/>
+          <w14:ligatures w14:val="none"/>
+        </w:rPr>
+        <w:t xml:space="preserve">According to </w:t>
+      </w:r>
+      <w:r>
+        <w:rPr>
+          <w:rFonts w:ascii="Arial" w:hAnsi="Arial" w:cs="Arial"/>
+        </w:rPr>
+        <w:t>Fenton</w:t>
+      </w:r>
+      <w:r>
+        <w:rPr>
+          <w:rFonts w:ascii="Arial" w:hAnsi="Arial" w:cs="Arial"/>
+        </w:rPr>
+        <w:t xml:space="preserve"> (</w:t>
+      </w:r>
+      <w:r>
+        <w:rPr>
+          <w:rFonts w:ascii="Arial" w:hAnsi="Arial" w:cs="Arial"/>
+        </w:rPr>
+        <w:t>2022)</w:t>
+      </w:r>
+      <w:r>
+        <w:rPr>
+          <w:rFonts w:ascii="Arial" w:hAnsi="Arial" w:cs="Arial"/>
+        </w:rPr>
+        <w:t xml:space="preserve">, continuous delivery includes five principles: "build quality in, work in small batches, computers perform repetitive tasks and people </w:t>
+      </w:r>
+      <w:r>
+        <w:rPr>
+          <w:rFonts w:ascii="Arial" w:hAnsi="Arial" w:cs="Arial"/>
+        </w:rPr>
+        <w:lastRenderedPageBreak/>
+        <w:t xml:space="preserve">solve problems, relentlessly pursue continuous improvement, and everyone is responsible". </w:t>
+      </w:r>
+    </w:p>
+    <w:p>
+      <w:pPr>
+        <w:spacing w:line="480" w:lineRule="auto"/>
+        <w:ind w:firstLine="0"/>
+        <w:rPr>
+          <w:rFonts w:ascii="Arial" w:eastAsia="Times New Roman" w:hAnsi="Arial" w:cs="Arial"/>
+          <w:color w:val="000000" w:themeColor="text1"/>
+          <w:kern w:val="0"/>
+          <w14:ligatures w14:val="none"/>
+        </w:rPr>
+      </w:pPr>
+      <w:r>
+        <w:rPr>
+          <w:rFonts w:ascii="Arial" w:eastAsia="Times New Roman" w:hAnsi="Arial" w:cs="Arial"/>
+          <w:color w:val="000000" w:themeColor="text1"/>
+          <w:kern w:val="0"/>
+          <w14:ligatures w14:val="none"/>
+        </w:rPr>
+        <w:tab/>
+        <w:t xml:space="preserve">As software has evolved, so have the processes used to track productivity. Different methods have been formed to help speed up development and address other practices and system shortcomings. These movements include the Lean Movement, the Agile Manifesto, and the Continuous Delivery Movement. These all lead to what is now known as DevOps. </w:t>
+      </w:r>
+    </w:p>
+    <w:p>
+      <w:pPr>
+        <w:spacing w:line="480" w:lineRule="auto"/>
+        <w:ind w:firstLine="0"/>
+        <w:rPr>
+          <w:rFonts w:ascii="Arial" w:eastAsia="Times New Roman" w:hAnsi="Arial" w:cs="Arial"/>
+          <w:color w:val="000000" w:themeColor="text1"/>
+          <w:kern w:val="0"/>
+          <w14:ligatures w14:val="none"/>
+        </w:rPr>
+      </w:pPr>
+    </w:p>
+    <w:p>
+      <w:pPr>
+        <w:spacing w:line="480" w:lineRule="auto"/>
+        <w:ind w:firstLine="0"/>
+        <w:rPr>
+          <w:rFonts w:ascii="Arial" w:eastAsia="Times New Roman" w:hAnsi="Arial" w:cs="Arial"/>
+          <w:color w:val="000000" w:themeColor="text1"/>
+          <w:kern w:val="0"/>
+          <w14:ligatures w14:val="none"/>
+        </w:rPr>
+      </w:pPr>
+    </w:p>
+    <w:p>
+      <w:pPr>
+        <w:spacing w:line="480" w:lineRule="auto"/>
+        <w:ind w:firstLine="0"/>
+        <w:rPr>
+          <w:rFonts w:ascii="Arial" w:eastAsia="Times New Roman" w:hAnsi="Arial" w:cs="Arial"/>
+          <w:color w:val="000000" w:themeColor="text1"/>
+          <w:kern w:val="0"/>
+          <w14:ligatures w14:val="none"/>
+        </w:rPr>
+      </w:pPr>
+    </w:p>
+    <w:p>
+      <w:pPr>
+        <w:spacing w:line="480" w:lineRule="auto"/>
+        <w:ind w:firstLine="0"/>
+        <w:rPr>
+          <w:rFonts w:ascii="Arial" w:eastAsia="Times New Roman" w:hAnsi="Arial" w:cs="Arial"/>
+          <w:color w:val="000000" w:themeColor="text1"/>
+          <w:kern w:val="0"/>
+          <w14:ligatures w14:val="none"/>
+        </w:rPr>
+      </w:pPr>
+    </w:p>
+    <w:p>
+      <w:pPr>
+        <w:spacing w:line="480" w:lineRule="auto"/>
+        <w:ind w:firstLine="0"/>
+        <w:rPr>
+          <w:rFonts w:ascii="Arial" w:eastAsia="Times New Roman" w:hAnsi="Arial" w:cs="Arial"/>
+          <w:color w:val="000000" w:themeColor="text1"/>
+          <w:kern w:val="0"/>
+          <w14:ligatures w14:val="none"/>
+        </w:rPr>
+      </w:pPr>
+    </w:p>
+    <w:p>
+      <w:pPr>
+        <w:spacing w:line="480" w:lineRule="auto"/>
+        <w:ind w:firstLine="0"/>
+        <w:rPr>
+          <w:rFonts w:ascii="Arial" w:eastAsia="Times New Roman" w:hAnsi="Arial" w:cs="Arial"/>
+          <w:color w:val="000000" w:themeColor="text1"/>
+          <w:kern w:val="0"/>
+          <w14:ligatures w14:val="none"/>
+        </w:rPr>
+      </w:pPr>
+    </w:p>
+    <w:p>
+      <w:pPr>
+        <w:spacing w:line="480" w:lineRule="auto"/>
+        <w:rPr>
+          <w:rFonts w:ascii="Arial" w:eastAsia="Times New Roman" w:hAnsi="Arial" w:cs="Arial"/>
+          <w:b/>
+          <w:bCs/>
+          <w:color w:val="000000" w:themeColor="text1"/>
+          <w:kern w:val="0"/>
+          <w:bdr w:val="none" w:sz="0" w:space="0" w:color="auto" w:frame="1"/>
+          <w14:ligatures w14:val="none"/>
+        </w:rPr>
+      </w:pPr>
+    </w:p>
+    <w:p>
+      <w:pPr>
+        <w:spacing w:line="480" w:lineRule="auto"/>
+        <w:rPr>
+          <w:rFonts w:ascii="Arial" w:eastAsia="Times New Roman" w:hAnsi="Arial" w:cs="Arial"/>
+          <w:b/>
+          <w:bCs/>
+          <w:color w:val="000000" w:themeColor="text1"/>
+          <w:kern w:val="0"/>
+          <w:bdr w:val="none" w:sz="0" w:space="0" w:color="auto" w:frame="1"/>
+          <w14:ligatures w14:val="none"/>
+        </w:rPr>
+      </w:pPr>
+    </w:p>
+    <w:p>
+      <w:pPr>
+        <w:spacing w:line="480" w:lineRule="auto"/>
+        <w:rPr>
+          <w:rFonts w:ascii="Arial" w:eastAsia="Times New Roman" w:hAnsi="Arial" w:cs="Arial"/>
+          <w:b/>
+          <w:bCs/>
+          <w:color w:val="000000" w:themeColor="text1"/>
+          <w:kern w:val="0"/>
+          <w:bdr w:val="none" w:sz="0" w:space="0" w:color="auto" w:frame="1"/>
+          <w14:ligatures w14:val="none"/>
+        </w:rPr>
+      </w:pPr>
+    </w:p>
+    <w:p>
+      <w:pPr>
+        <w:spacing w:line="480" w:lineRule="auto"/>
+        <w:rPr>
+          <w:rFonts w:ascii="Arial" w:eastAsia="Times New Roman" w:hAnsi="Arial" w:cs="Arial"/>
+          <w:b/>
+          <w:bCs/>
+          <w:color w:val="000000" w:themeColor="text1"/>
+          <w:kern w:val="0"/>
+          <w:bdr w:val="none" w:sz="0" w:space="0" w:color="auto" w:frame="1"/>
+          <w14:ligatures w14:val="none"/>
+        </w:rPr>
+      </w:pPr>
+    </w:p>
+    <w:p>
+      <w:pPr>
+        <w:spacing w:line="480" w:lineRule="auto"/>
+        <w:rPr>
+          <w:rFonts w:ascii="Arial" w:eastAsia="Times New Roman" w:hAnsi="Arial" w:cs="Arial"/>
+          <w:b/>
+          <w:bCs/>
+          <w:color w:val="000000" w:themeColor="text1"/>
+          <w:kern w:val="0"/>
+          <w:bdr w:val="none" w:sz="0" w:space="0" w:color="auto" w:frame="1"/>
+          <w14:ligatures w14:val="none"/>
+        </w:rPr>
+      </w:pPr>
+    </w:p>
+    <w:p>
+      <w:pPr>
+        <w:spacing w:line="480" w:lineRule="auto"/>
+        <w:rPr>
+          <w:rFonts w:ascii="Arial" w:eastAsia="Times New Roman" w:hAnsi="Arial" w:cs="Arial"/>
+          <w:b/>
+          <w:bCs/>
+          <w:color w:val="000000" w:themeColor="text1"/>
+          <w:kern w:val="0"/>
+          <w:bdr w:val="none" w:sz="0" w:space="0" w:color="auto" w:frame="1"/>
+          <w14:ligatures w14:val="none"/>
+        </w:rPr>
+      </w:pPr>
+    </w:p>
+    <w:p>
+      <w:pPr>
+        <w:spacing w:line="480" w:lineRule="auto"/>
+        <w:rPr>
+          <w:rFonts w:ascii="Arial" w:eastAsia="Times New Roman" w:hAnsi="Arial" w:cs="Arial"/>
+          <w:b/>
+          <w:bCs/>
+          <w:color w:val="000000" w:themeColor="text1"/>
+          <w:kern w:val="0"/>
+          <w:bdr w:val="none" w:sz="0" w:space="0" w:color="auto" w:frame="1"/>
+          <w14:ligatures w14:val="none"/>
+        </w:rPr>
+      </w:pPr>
+    </w:p>
+    <w:p>
+      <w:pPr>
+        <w:spacing w:line="480" w:lineRule="auto"/>
+        <w:rPr>
+          <w:rFonts w:ascii="Arial" w:eastAsia="Times New Roman" w:hAnsi="Arial" w:cs="Arial"/>
+          <w:b/>
+          <w:bCs/>
+          <w:color w:val="000000" w:themeColor="text1"/>
+          <w:kern w:val="0"/>
+          <w:bdr w:val="none" w:sz="0" w:space="0" w:color="auto" w:frame="1"/>
+          <w14:ligatures w14:val="none"/>
+        </w:rPr>
+      </w:pPr>
+    </w:p>
+    <w:p>
+      <w:pPr>
+        <w:spacing w:line="480" w:lineRule="auto"/>
+        <w:rPr>
+          <w:rFonts w:ascii="Arial" w:hAnsi="Arial" w:cs="Arial"/>
+          <w:color w:val="000000" w:themeColor="text1"/>
+        </w:rPr>
+      </w:pPr>
+    </w:p>
+    <w:p>
+      <w:pPr>
+        <w:spacing w:line="480" w:lineRule="auto"/>
+        <w:rPr>
+          <w:rFonts w:ascii="Arial" w:hAnsi="Arial" w:cs="Arial"/>
+          <w:color w:val="000000" w:themeColor="text1"/>
+        </w:rPr>
+      </w:pPr>
+    </w:p>
+    <w:p>
+      <w:pPr>
+        <w:spacing w:line="480" w:lineRule="auto"/>
+        <w:jc w:val="center"/>
+        <w:rPr>
+          <w:rFonts w:ascii="Arial" w:hAnsi="Arial" w:cs="Arial"/>
+          <w:b/>
+          <w:bCs/>
+          <w:color w:val="000000" w:themeColor="text1"/>
+        </w:rPr>
+      </w:pPr>
+      <w:r>
+        <w:rPr>
+          <w:rFonts w:ascii="Arial" w:hAnsi="Arial" w:cs="Arial"/>
+          <w:b/>
+          <w:bCs/>
+          <w:color w:val="000000" w:themeColor="text1"/>
+        </w:rPr>
+        <w:lastRenderedPageBreak/>
+        <w:t xml:space="preserve">References </w:t>
+      </w:r>
+    </w:p>
+    <w:p>
+      <w:pPr>
+        <w:pStyle w:val="NormalWeb"/>
+        <w:spacing w:before="0" w:beforeAutospacing="0" w:after="0" w:afterAutospacing="0" w:line="480" w:lineRule="auto"/>
+        <w:ind w:left="720" w:hanging="720"/>
+        <w:rPr>
+          <w:rFonts w:ascii="Arial" w:hAnsi="Arial" w:cs="Arial"/>
+        </w:rPr>
+      </w:pPr>
+      <w:r>
+        <w:rPr>
+          <w:rFonts w:ascii="Arial" w:hAnsi="Arial" w:cs="Arial"/>
+        </w:rPr>
+        <w:t xml:space="preserve">Buchanan, I. (n.d.). </w:t>
+      </w:r>
+      <w:r>
+        <w:rPr>
+          <w:rFonts w:ascii="Arial" w:hAnsi="Arial" w:cs="Arial"/>
+          <w:i/>
+          <w:iCs/>
+        </w:rPr>
+        <w:t>History of DevOps</w:t>
+      </w:r>
+      <w:r>
+        <w:rPr>
+          <w:rFonts w:ascii="Arial" w:hAnsi="Arial" w:cs="Arial"/>
+        </w:rPr>
+        <w:t>. Atlassian. Retrieved May 27, 2025, from https://www.atlassian.com/devops/what-is-devops/history-of-devops</w:t>
+      </w:r>
+    </w:p>
+    <w:p>
+      <w:pPr>
+        <w:pStyle w:val="NormalWeb"/>
+        <w:spacing w:before="0" w:beforeAutospacing="0" w:after="0" w:afterAutospacing="0" w:line="480" w:lineRule="auto"/>
+        <w:ind w:left="720" w:hanging="720"/>
+        <w:rPr>
+          <w:rFonts w:ascii="Arial" w:hAnsi="Arial" w:cs="Arial"/>
+        </w:rPr>
+      </w:pPr>
+      <w:r>
+        <w:rPr>
+          <w:rFonts w:ascii="Arial" w:hAnsi="Arial" w:cs="Arial"/>
+        </w:rPr>
+        <w:t xml:space="preserve">Fenton, S. (2022, December 5). </w:t>
+      </w:r>
+      <w:r>
+        <w:rPr>
+          <w:rFonts w:ascii="Arial" w:hAnsi="Arial" w:cs="Arial"/>
+          <w:i/>
+          <w:iCs/>
+        </w:rPr>
+        <w:t>Comparing Lean, Agile, and Continuous Delivery</w:t>
+      </w:r>
+      <w:r>
+        <w:rPr>
+          <w:rFonts w:ascii="Arial" w:hAnsi="Arial" w:cs="Arial"/>
+        </w:rPr>
+        <w:t>. Octopus Deploy. https://octopus.com/blog/lean-agile-continuous-delivery</w:t>
+      </w:r>
+    </w:p>
+    <w:p>
+      <w:pPr>
+        <w:pStyle w:val="NormalWeb"/>
+        <w:spacing w:before="0" w:beforeAutospacing="0" w:after="0" w:afterAutospacing="0" w:line="480" w:lineRule="auto"/>
+        <w:ind w:left="720" w:hanging="720"/>
+        <w:rPr>
+          <w:rFonts w:ascii="Arial" w:hAnsi="Arial" w:cs="Arial"/>
+        </w:rPr>
+      </w:pPr>
+      <w:r>
+        <w:rPr>
+          <w:rFonts w:ascii="Arial" w:hAnsi="Arial" w:cs="Arial"/>
+        </w:rPr>
+        <w:t xml:space="preserve">Iheanacho, A. (2023). </w:t>
+      </w:r>
+      <w:proofErr w:type="spellStart"/>
+      <w:r>
+        <w:rPr>
+          <w:rFonts w:ascii="Arial" w:hAnsi="Arial" w:cs="Arial"/>
+          <w:i/>
+          <w:iCs/>
+        </w:rPr>
+        <w:t>EverythingDevOps</w:t>
+      </w:r>
+      <w:proofErr w:type="spellEnd"/>
+      <w:r>
+        <w:rPr>
+          <w:rFonts w:ascii="Arial" w:hAnsi="Arial" w:cs="Arial"/>
+        </w:rPr>
+        <w:t xml:space="preserve">. </w:t>
+      </w:r>
+      <w:proofErr w:type="spellStart"/>
+      <w:r>
+        <w:rPr>
+          <w:rFonts w:ascii="Arial" w:hAnsi="Arial" w:cs="Arial"/>
+        </w:rPr>
+        <w:t>Everythingdevops.dev</w:t>
+      </w:r>
+      <w:proofErr w:type="spellEnd"/>
+      <w:r>
+        <w:rPr>
+          <w:rFonts w:ascii="Arial" w:hAnsi="Arial" w:cs="Arial"/>
+        </w:rPr>
+        <w:t>. https://www.everythingdevops.dev/blog/a-brief-history-of-devops-and-its-impact-on-software-development</w:t>
+      </w:r>
+    </w:p>
+    <w:p>
+      <w:pPr>
+        <w:pStyle w:val="NormalWeb"/>
+        <w:spacing w:before="0" w:beforeAutospacing="0" w:after="0" w:afterAutospacing="0" w:line="480" w:lineRule="auto"/>
+        <w:ind w:left="720" w:hanging="720"/>
+        <w:rPr>
+          <w:rFonts w:ascii="Arial" w:hAnsi="Arial" w:cs="Arial"/>
+        </w:rPr>
+      </w:pPr>
+      <w:r>
+        <w:rPr>
+          <w:rFonts w:ascii="Arial" w:hAnsi="Arial" w:cs="Arial"/>
+        </w:rPr>
+        <w:t xml:space="preserve">Smith, D. (2024, January 25). </w:t>
+      </w:r>
+      <w:r>
+        <w:rPr>
+          <w:rFonts w:ascii="Arial" w:hAnsi="Arial" w:cs="Arial"/>
+          <w:i/>
+          <w:iCs/>
+        </w:rPr>
+        <w:t>The Evolution of DevOps</w:t>
+      </w:r>
+      <w:r>
+        <w:rPr>
+          <w:rFonts w:ascii="Arial" w:hAnsi="Arial" w:cs="Arial"/>
+        </w:rPr>
+        <w:t>. DevOps.com. https://devops.com/the-evolution-of-devops/</w:t>
+      </w:r>
+    </w:p>
+    <w:p>
+      <w:pPr>
+        <w:spacing w:line="480" w:lineRule="auto"/>
+        <w:jc w:val="center"/>
+        <w:rPr>
+          <w:rFonts w:ascii="Arial" w:hAnsi="Arial" w:cs="Arial"/>
+          <w:b/>
+          <w:bCs/>
           <w:color w:val="000000" w:themeColor="text1"/>
         </w:rPr>
       </w:pPr>
     </w:p>
     <w:sectPr>
+      <w:footerReference w:type="even" r:id="rId7"/>
+      <w:footerReference w:type="default" r:id="rId8"/>
       <w:pgSz w:w="12240" w:h="15840"/>
       <w:pgMar w:top="1440" w:right="1440" w:bottom="1440" w:left="1440" w:header="1440" w:footer="1440" w:gutter="0"/>
+      <w:pgNumType w:start="0"/>
       <w:cols w:space="720"/>
+      <w:titlePg/>
       <w:docGrid w:linePitch="360"/>
     </w:sectPr>
   </w:body>
 </w:document>
+</file>
+
+<file path=word/endnotes.xml><?xml version="1.0" encoding="utf-8"?>
+<w:endnotes xmlns:wpc="http://schemas.microsoft.com/office/word/2010/wordprocessingCanvas" xmlns:cx="http://schemas.microsoft.com/office/drawing/2014/chartex" xmlns:cx1="http://schemas.microsoft.com/office/drawing/2015/9/8/chartex" xmlns:cx2="http://schemas.microsoft.com/office/drawing/2015/10/21/chartex" xmlns:cx3="http://schemas.microsoft.com/office/drawing/2016/5/9/chartex" xmlns:cx4="http://schemas.microsoft.com/office/drawing/2016/5/10/chartex" xmlns:cx5="http://schemas.microsoft.com/office/drawing/2016/5/11/chartex" xmlns:cx6="http://schemas.microsoft.com/office/drawing/2016/5/12/chartex" xmlns:cx7="http://schemas.microsoft.com/office/drawing/2016/5/13/chartex" xmlns:cx8="http://schemas.microsoft.com/office/drawing/2016/5/14/chartex" xmlns:mc="http://schemas.openxmlformats.org/markup-compatibility/2006" xmlns:aink="http://schemas.microsoft.com/office/drawing/2016/ink" xmlns:am3d="http://schemas.microsoft.com/office/drawing/2017/model3d" xmlns:o="urn:schemas-microsoft-com:office:office" xmlns:oel="http://schemas.microsoft.com/office/2019/extlst" xmlns:r="http://schemas.openxmlformats.org/officeDocument/2006/relationships" xmlns:m="http://schemas.openxmlformats.org/officeDocument/2006/math" xmlns:v="urn:schemas-microsoft-com:vml" xmlns:wp14="http://schemas.microsoft.com/office/word/2010/wordprocessingDrawing" xmlns:wp="http://schemas.openxmlformats.org/drawingml/2006/wordprocessingDrawing" xmlns:w10="urn:schemas-microsoft-com:office:word" xmlns:w="http://schemas.openxmlformats.org/wordprocessingml/2006/main" xmlns:w14="http://schemas.microsoft.com/office/word/2010/wordml" xmlns:w15="http://schemas.microsoft.com/office/word/2012/wordml" xmlns:w16cex="http://schemas.microsoft.com/office/word/2018/wordml/cex" xmlns:w16cid="http://schemas.microsoft.com/office/word/2016/wordml/cid" xmlns:w16="http://schemas.microsoft.com/office/word/2018/wordml" xmlns:w16du="http://schemas.microsoft.com/office/word/2023/wordml/word16du" xmlns:w16sdtdh="http://schemas.microsoft.com/office/word/2020/wordml/sdtdatahash" xmlns:w16sdtfl="http://schemas.microsoft.com/office/word/2024/wordml/sdtformatlock" xmlns:w16se="http://schemas.microsoft.com/office/word/2015/wordml/symex" xmlns:wpg="http://schemas.microsoft.com/office/word/2010/wordprocessingGroup" xmlns:wpi="http://schemas.microsoft.com/office/word/2010/wordprocessingInk" xmlns:wne="http://schemas.microsoft.com/office/word/2006/wordml" xmlns:wps="http://schemas.microsoft.com/office/word/2010/wordprocessingShape" mc:Ignorable="w14 w15 w16se w16cid w16 w16cex w16sdtdh w16sdtfl w16du wp14">
+  <w:endnote w:type="separator" w:id="-1">
+    <w:p>
+      <w:r>
+        <w:separator/>
+      </w:r>
+    </w:p>
+  </w:endnote>
+  <w:endnote w:type="continuationSeparator" w:id="0">
+    <w:p>
+      <w:r>
+        <w:continuationSeparator/>
+      </w:r>
+    </w:p>
+  </w:endnote>
+</w:endnotes>
+</file>
+
+<file path=word/footer1.xml><?xml version="1.0" encoding="utf-8"?>
+<w:ftr xmlns:wpc="http://schemas.microsoft.com/office/word/2010/wordprocessingCanvas" xmlns:cx="http://schemas.microsoft.com/office/drawing/2014/chartex" xmlns:cx1="http://schemas.microsoft.com/office/drawing/2015/9/8/chartex" xmlns:cx2="http://schemas.microsoft.com/office/drawing/2015/10/21/chartex" xmlns:cx3="http://schemas.microsoft.com/office/drawing/2016/5/9/chartex" xmlns:cx4="http://schemas.microsoft.com/office/drawing/2016/5/10/chartex" xmlns:cx5="http://schemas.microsoft.com/office/drawing/2016/5/11/chartex" xmlns:cx6="http://schemas.microsoft.com/office/drawing/2016/5/12/chartex" xmlns:cx7="http://schemas.microsoft.com/office/drawing/2016/5/13/chartex" xmlns:cx8="http://schemas.microsoft.com/office/drawing/2016/5/14/chartex" xmlns:mc="http://schemas.openxmlformats.org/markup-compatibility/2006" xmlns:aink="http://schemas.microsoft.com/office/drawing/2016/ink" xmlns:am3d="http://schemas.microsoft.com/office/drawing/2017/model3d" xmlns:o="urn:schemas-microsoft-com:office:office" xmlns:oel="http://schemas.microsoft.com/office/2019/extlst" xmlns:r="http://schemas.openxmlformats.org/officeDocument/2006/relationships" xmlns:m="http://schemas.openxmlformats.org/officeDocument/2006/math" xmlns:v="urn:schemas-microsoft-com:vml" xmlns:wp14="http://schemas.microsoft.com/office/word/2010/wordprocessingDrawing" xmlns:wp="http://schemas.openxmlformats.org/drawingml/2006/wordprocessingDrawing" xmlns:w10="urn:schemas-microsoft-com:office:word" xmlns:w="http://schemas.openxmlformats.org/wordprocessingml/2006/main" xmlns:w14="http://schemas.microsoft.com/office/word/2010/wordml" xmlns:w15="http://schemas.microsoft.com/office/word/2012/wordml" xmlns:w16cex="http://schemas.microsoft.com/office/word/2018/wordml/cex" xmlns:w16cid="http://schemas.microsoft.com/office/word/2016/wordml/cid" xmlns:w16="http://schemas.microsoft.com/office/word/2018/wordml" xmlns:w16du="http://schemas.microsoft.com/office/word/2023/wordml/word16du" xmlns:w16sdtdh="http://schemas.microsoft.com/office/word/2020/wordml/sdtdatahash" xmlns:w16sdtfl="http://schemas.microsoft.com/office/word/2024/wordml/sdtformatlock" xmlns:w16se="http://schemas.microsoft.com/office/word/2015/wordml/symex" xmlns:wpg="http://schemas.microsoft.com/office/word/2010/wordprocessingGroup" xmlns:wpi="http://schemas.microsoft.com/office/word/2010/wordprocessingInk" xmlns:wne="http://schemas.microsoft.com/office/word/2006/wordml" xmlns:wps="http://schemas.microsoft.com/office/word/2010/wordprocessingShape" mc:Ignorable="w14 w15 w16se w16cid w16 w16cex w16sdtdh w16sdtfl w16du wp14">
+  <w:sdt>
+    <w:sdtPr>
+      <w:rPr>
+        <w:rStyle w:val="PageNumber"/>
+      </w:rPr>
+      <w:id w:val="-760599766"/>
+      <w:docPartObj>
+        <w:docPartGallery w:val="Page Numbers (Bottom of Page)"/>
+        <w:docPartUnique/>
+      </w:docPartObj>
+    </w:sdtPr>
+    <w:sdtContent>
+      <w:p>
+        <w:pPr>
+          <w:pStyle w:val="Footer"/>
+          <w:framePr w:wrap="none" w:vAnchor="text" w:hAnchor="margin" w:xAlign="right" w:y="1"/>
+          <w:rPr>
+            <w:rStyle w:val="PageNumber"/>
+          </w:rPr>
+        </w:pPr>
+        <w:r>
+          <w:rPr>
+            <w:rStyle w:val="PageNumber"/>
+          </w:rPr>
+          <w:fldChar w:fldCharType="begin"/>
+        </w:r>
+        <w:r>
+          <w:rPr>
+            <w:rStyle w:val="PageNumber"/>
+          </w:rPr>
+          <w:instrText xml:space="preserve"> PAGE </w:instrText>
+        </w:r>
+        <w:r>
+          <w:rPr>
+            <w:rStyle w:val="PageNumber"/>
+          </w:rPr>
+          <w:fldChar w:fldCharType="separate"/>
+        </w:r>
+        <w:r>
+          <w:rPr>
+            <w:rStyle w:val="PageNumber"/>
+          </w:rPr>
+          <w:fldChar w:fldCharType="end"/>
+        </w:r>
+      </w:p>
+    </w:sdtContent>
+  </w:sdt>
+  <w:p>
+    <w:pPr>
+      <w:pStyle w:val="Footer"/>
+      <w:ind w:right="360"/>
+    </w:pPr>
+  </w:p>
+</w:ftr>
+</file>
+
+<file path=word/footer2.xml><?xml version="1.0" encoding="utf-8"?>
+<w:ftr xmlns:wpc="http://schemas.microsoft.com/office/word/2010/wordprocessingCanvas" xmlns:cx="http://schemas.microsoft.com/office/drawing/2014/chartex" xmlns:cx1="http://schemas.microsoft.com/office/drawing/2015/9/8/chartex" xmlns:cx2="http://schemas.microsoft.com/office/drawing/2015/10/21/chartex" xmlns:cx3="http://schemas.microsoft.com/office/drawing/2016/5/9/chartex" xmlns:cx4="http://schemas.microsoft.com/office/drawing/2016/5/10/chartex" xmlns:cx5="http://schemas.microsoft.com/office/drawing/2016/5/11/chartex" xmlns:cx6="http://schemas.microsoft.com/office/drawing/2016/5/12/chartex" xmlns:cx7="http://schemas.microsoft.com/office/drawing/2016/5/13/chartex" xmlns:cx8="http://schemas.microsoft.com/office/drawing/2016/5/14/chartex" xmlns:mc="http://schemas.openxmlformats.org/markup-compatibility/2006" xmlns:aink="http://schemas.microsoft.com/office/drawing/2016/ink" xmlns:am3d="http://schemas.microsoft.com/office/drawing/2017/model3d" xmlns:o="urn:schemas-microsoft-com:office:office" xmlns:oel="http://schemas.microsoft.com/office/2019/extlst" xmlns:r="http://schemas.openxmlformats.org/officeDocument/2006/relationships" xmlns:m="http://schemas.openxmlformats.org/officeDocument/2006/math" xmlns:v="urn:schemas-microsoft-com:vml" xmlns:wp14="http://schemas.microsoft.com/office/word/2010/wordprocessingDrawing" xmlns:wp="http://schemas.openxmlformats.org/drawingml/2006/wordprocessingDrawing" xmlns:w10="urn:schemas-microsoft-com:office:word" xmlns:w="http://schemas.openxmlformats.org/wordprocessingml/2006/main" xmlns:w14="http://schemas.microsoft.com/office/word/2010/wordml" xmlns:w15="http://schemas.microsoft.com/office/word/2012/wordml" xmlns:w16cex="http://schemas.microsoft.com/office/word/2018/wordml/cex" xmlns:w16cid="http://schemas.microsoft.com/office/word/2016/wordml/cid" xmlns:w16="http://schemas.microsoft.com/office/word/2018/wordml" xmlns:w16du="http://schemas.microsoft.com/office/word/2023/wordml/word16du" xmlns:w16sdtdh="http://schemas.microsoft.com/office/word/2020/wordml/sdtdatahash" xmlns:w16sdtfl="http://schemas.microsoft.com/office/word/2024/wordml/sdtformatlock" xmlns:w16se="http://schemas.microsoft.com/office/word/2015/wordml/symex" xmlns:wpg="http://schemas.microsoft.com/office/word/2010/wordprocessingGroup" xmlns:wpi="http://schemas.microsoft.com/office/word/2010/wordprocessingInk" xmlns:wne="http://schemas.microsoft.com/office/word/2006/wordml" xmlns:wps="http://schemas.microsoft.com/office/word/2010/wordprocessingShape" mc:Ignorable="w14 w15 w16se w16cid w16 w16cex w16sdtdh w16sdtfl w16du wp14">
+  <w:sdt>
+    <w:sdtPr>
+      <w:rPr>
+        <w:rStyle w:val="PageNumber"/>
+      </w:rPr>
+      <w:id w:val="-123932225"/>
+      <w:docPartObj>
+        <w:docPartGallery w:val="Page Numbers (Bottom of Page)"/>
+        <w:docPartUnique/>
+      </w:docPartObj>
+    </w:sdtPr>
+    <w:sdtContent>
+      <w:p>
+        <w:pPr>
+          <w:pStyle w:val="Footer"/>
+          <w:framePr w:wrap="none" w:vAnchor="text" w:hAnchor="margin" w:xAlign="right" w:y="1"/>
+          <w:rPr>
+            <w:rStyle w:val="PageNumber"/>
+          </w:rPr>
+        </w:pPr>
+        <w:r>
+          <w:rPr>
+            <w:rStyle w:val="PageNumber"/>
+          </w:rPr>
+          <w:fldChar w:fldCharType="begin"/>
+        </w:r>
+        <w:r>
+          <w:rPr>
+            <w:rStyle w:val="PageNumber"/>
+          </w:rPr>
+          <w:instrText xml:space="preserve"> PAGE </w:instrText>
+        </w:r>
+        <w:r>
+          <w:rPr>
+            <w:rStyle w:val="PageNumber"/>
+          </w:rPr>
+          <w:fldChar w:fldCharType="separate"/>
+        </w:r>
+        <w:r>
+          <w:rPr>
+            <w:rStyle w:val="PageNumber"/>
+            <w:noProof/>
+          </w:rPr>
+          <w:t>2</w:t>
+        </w:r>
+        <w:r>
+          <w:rPr>
+            <w:rStyle w:val="PageNumber"/>
+          </w:rPr>
+          <w:fldChar w:fldCharType="end"/>
+        </w:r>
+      </w:p>
+    </w:sdtContent>
+  </w:sdt>
+  <w:p>
+    <w:pPr>
+      <w:pStyle w:val="Footer"/>
+      <w:ind w:right="360"/>
+    </w:pPr>
+  </w:p>
+</w:ftr>
+</file>
+
+<file path=word/footnotes.xml><?xml version="1.0" encoding="utf-8"?>
+<w:footnotes xmlns:wpc="http://schemas.microsoft.com/office/word/2010/wordprocessingCanvas" xmlns:cx="http://schemas.microsoft.com/office/drawing/2014/chartex" xmlns:cx1="http://schemas.microsoft.com/office/drawing/2015/9/8/chartex" xmlns:cx2="http://schemas.microsoft.com/office/drawing/2015/10/21/chartex" xmlns:cx3="http://schemas.microsoft.com/office/drawing/2016/5/9/chartex" xmlns:cx4="http://schemas.microsoft.com/office/drawing/2016/5/10/chartex" xmlns:cx5="http://schemas.microsoft.com/office/drawing/2016/5/11/chartex" xmlns:cx6="http://schemas.microsoft.com/office/drawing/2016/5/12/chartex" xmlns:cx7="http://schemas.microsoft.com/office/drawing/2016/5/13/chartex" xmlns:cx8="http://schemas.microsoft.com/office/drawing/2016/5/14/chartex" xmlns:mc="http://schemas.openxmlformats.org/markup-compatibility/2006" xmlns:aink="http://schemas.microsoft.com/office/drawing/2016/ink" xmlns:am3d="http://schemas.microsoft.com/office/drawing/2017/model3d" xmlns:o="urn:schemas-microsoft-com:office:office" xmlns:oel="http://schemas.microsoft.com/office/2019/extlst" xmlns:r="http://schemas.openxmlformats.org/officeDocument/2006/relationships" xmlns:m="http://schemas.openxmlformats.org/officeDocument/2006/math" xmlns:v="urn:schemas-microsoft-com:vml" xmlns:wp14="http://schemas.microsoft.com/office/word/2010/wordprocessingDrawing" xmlns:wp="http://schemas.openxmlformats.org/drawingml/2006/wordprocessingDrawing" xmlns:w10="urn:schemas-microsoft-com:office:word" xmlns:w="http://schemas.openxmlformats.org/wordprocessingml/2006/main" xmlns:w14="http://schemas.microsoft.com/office/word/2010/wordml" xmlns:w15="http://schemas.microsoft.com/office/word/2012/wordml" xmlns:w16cex="http://schemas.microsoft.com/office/word/2018/wordml/cex" xmlns:w16cid="http://schemas.microsoft.com/office/word/2016/wordml/cid" xmlns:w16="http://schemas.microsoft.com/office/word/2018/wordml" xmlns:w16du="http://schemas.microsoft.com/office/word/2023/wordml/word16du" xmlns:w16sdtdh="http://schemas.microsoft.com/office/word/2020/wordml/sdtdatahash" xmlns:w16sdtfl="http://schemas.microsoft.com/office/word/2024/wordml/sdtformatlock" xmlns:w16se="http://schemas.microsoft.com/office/word/2015/wordml/symex" xmlns:wpg="http://schemas.microsoft.com/office/word/2010/wordprocessingGroup" xmlns:wpi="http://schemas.microsoft.com/office/word/2010/wordprocessingInk" xmlns:wne="http://schemas.microsoft.com/office/word/2006/wordml" xmlns:wps="http://schemas.microsoft.com/office/word/2010/wordprocessingShape" mc:Ignorable="w14 w15 w16se w16cid w16 w16cex w16sdtdh w16sdtfl w16du wp14">
+  <w:footnote w:type="separator" w:id="-1">
+    <w:p>
+      <w:r>
+        <w:separator/>
+      </w:r>
+    </w:p>
+  </w:footnote>
+  <w:footnote w:type="continuationSeparator" w:id="0">
+    <w:p>
+      <w:r>
+        <w:continuationSeparator/>
+      </w:r>
+    </w:p>
+  </w:footnote>
+</w:footnotes>
 </file>
 
 <file path=word/numbering.xml><?xml version="1.0" encoding="utf-8"?>
@@ -1651,6 +3154,52 @@
     <w:basedOn w:val="DefaultParagraphFont"/>
     <w:rsid w:val="002A09E8"/>
   </w:style>
+  <w:style w:type="paragraph" w:styleId="NormalWeb">
+    <w:name w:val="Normal (Web)"/>
+    <w:basedOn w:val="Normal"/>
+    <w:uiPriority w:val="99"/>
+    <w:semiHidden/>
+    <w:unhideWhenUsed/>
+    <w:rsid w:val="009E0B8E"/>
+    <w:pPr>
+      <w:spacing w:before="100" w:beforeAutospacing="1" w:after="100" w:afterAutospacing="1"/>
+      <w:ind w:firstLine="0"/>
+    </w:pPr>
+    <w:rPr>
+      <w:rFonts w:ascii="Times New Roman" w:eastAsia="Times New Roman" w:hAnsi="Times New Roman" w:cs="Times New Roman"/>
+      <w:kern w:val="0"/>
+      <w14:ligatures w14:val="none"/>
+    </w:rPr>
+  </w:style>
+  <w:style w:type="paragraph" w:styleId="Footer">
+    <w:name w:val="footer"/>
+    <w:basedOn w:val="Normal"/>
+    <w:link w:val="FooterChar"/>
+    <w:uiPriority w:val="99"/>
+    <w:unhideWhenUsed/>
+    <w:rsid w:val="00F57B27"/>
+    <w:pPr>
+      <w:tabs>
+        <w:tab w:val="center" w:pos="4680"/>
+        <w:tab w:val="right" w:pos="9360"/>
+      </w:tabs>
+    </w:pPr>
+  </w:style>
+  <w:style w:type="character" w:customStyle="1" w:styleId="FooterChar">
+    <w:name w:val="Footer Char"/>
+    <w:basedOn w:val="DefaultParagraphFont"/>
+    <w:link w:val="Footer"/>
+    <w:uiPriority w:val="99"/>
+    <w:rsid w:val="00F57B27"/>
+  </w:style>
+  <w:style w:type="character" w:styleId="PageNumber">
+    <w:name w:val="page number"/>
+    <w:basedOn w:val="DefaultParagraphFont"/>
+    <w:uiPriority w:val="99"/>
+    <w:semiHidden/>
+    <w:unhideWhenUsed/>
+    <w:rsid w:val="00F57B27"/>
+  </w:style>
 </w:styles>
 </file>
 

</xml_diff>